<commit_message>
cambios Plan de control de cambios
</commit_message>
<xml_diff>
--- a/Documentos/PCC.docx
+++ b/Documentos/PCC.docx
@@ -446,28 +446,19 @@
                 <w:szCs w:val="18"/>
                 <w:lang w:val="es-ES"/>
               </w:rPr>
-              <w:t>Juan Namuche</w:t>
-            </w:r>
-          </w:p>
-          <w:p>
-            <w:pPr>
-              <w:ind w:left="360"/>
+              <w:t xml:space="preserve">Juan </w:t>
+            </w:r>
+            <w:proofErr w:type="spellStart"/>
+            <w:r>
               <w:rPr>
                 <w:rFonts w:ascii="Verdana" w:hAnsi="Verdana" w:cs="Arial"/>
                 <w:sz w:val="18"/>
                 <w:szCs w:val="18"/>
                 <w:lang w:val="es-ES"/>
               </w:rPr>
-            </w:pPr>
-            <w:r>
-              <w:rPr>
-                <w:rFonts w:ascii="Verdana" w:hAnsi="Verdana" w:cs="Arial"/>
-                <w:sz w:val="18"/>
-                <w:szCs w:val="18"/>
-                <w:lang w:val="es-ES"/>
-              </w:rPr>
-              <w:t>Carlos Carbajal</w:t>
-            </w:r>
+              <w:t>Namuche</w:t>
+            </w:r>
+            <w:proofErr w:type="spellEnd"/>
           </w:p>
         </w:tc>
         <w:tc>
@@ -586,6 +577,166 @@
                 <w:lang w:val="es-ES"/>
               </w:rPr>
               <w:t>.2015</w:t>
+            </w:r>
+          </w:p>
+        </w:tc>
+      </w:tr>
+      <w:tr>
+        <w:trPr>
+          <w:trHeight w:val="1026"/>
+          <w:jc w:val="center"/>
+        </w:trPr>
+        <w:tc>
+          <w:tcPr>
+            <w:tcW w:w="466" w:type="pct"/>
+          </w:tcPr>
+          <w:p>
+            <w:pPr>
+              <w:jc w:val="center"/>
+              <w:rPr>
+                <w:rFonts w:ascii="Verdana" w:hAnsi="Verdana" w:cs="Arial"/>
+                <w:sz w:val="18"/>
+                <w:szCs w:val="18"/>
+                <w:lang w:val="es-ES"/>
+              </w:rPr>
+            </w:pPr>
+            <w:r>
+              <w:rPr>
+                <w:rFonts w:ascii="Verdana" w:hAnsi="Verdana" w:cs="Arial"/>
+                <w:sz w:val="18"/>
+                <w:szCs w:val="18"/>
+                <w:lang w:val="es-ES"/>
+              </w:rPr>
+              <w:t>2.0</w:t>
+            </w:r>
+          </w:p>
+        </w:tc>
+        <w:tc>
+          <w:tcPr>
+            <w:tcW w:w="830" w:type="pct"/>
+            <w:gridSpan w:val="2"/>
+          </w:tcPr>
+          <w:p>
+            <w:pPr>
+              <w:ind w:left="360"/>
+              <w:rPr>
+                <w:rFonts w:ascii="Verdana" w:hAnsi="Verdana" w:cs="Arial"/>
+                <w:sz w:val="18"/>
+                <w:szCs w:val="18"/>
+                <w:lang w:val="es-ES"/>
+              </w:rPr>
+            </w:pPr>
+            <w:r>
+              <w:rPr>
+                <w:rFonts w:ascii="Verdana" w:hAnsi="Verdana" w:cs="Arial"/>
+                <w:sz w:val="18"/>
+                <w:szCs w:val="18"/>
+                <w:lang w:val="es-ES"/>
+              </w:rPr>
+              <w:t>Juan Carbajal</w:t>
+            </w:r>
+          </w:p>
+        </w:tc>
+        <w:tc>
+          <w:tcPr>
+            <w:tcW w:w="1098" w:type="pct"/>
+          </w:tcPr>
+          <w:p>
+            <w:pPr>
+              <w:ind w:left="360"/>
+              <w:rPr>
+                <w:rFonts w:ascii="Verdana" w:hAnsi="Verdana" w:cs="Arial"/>
+                <w:sz w:val="18"/>
+                <w:szCs w:val="18"/>
+                <w:lang w:val="es-ES"/>
+              </w:rPr>
+            </w:pPr>
+            <w:r>
+              <w:rPr>
+                <w:rFonts w:ascii="Verdana" w:hAnsi="Verdana" w:cs="Arial"/>
+                <w:sz w:val="18"/>
+                <w:szCs w:val="18"/>
+                <w:lang w:val="es-ES"/>
+              </w:rPr>
+              <w:t>Juan Carlos Hidalgo</w:t>
+            </w:r>
+          </w:p>
+        </w:tc>
+        <w:tc>
+          <w:tcPr>
+            <w:tcW w:w="1026" w:type="pct"/>
+          </w:tcPr>
+          <w:p>
+            <w:pPr>
+              <w:ind w:left="360"/>
+              <w:rPr>
+                <w:rFonts w:ascii="Verdana" w:hAnsi="Verdana" w:cs="Arial"/>
+                <w:sz w:val="18"/>
+                <w:szCs w:val="18"/>
+                <w:lang w:val="es-ES"/>
+              </w:rPr>
+            </w:pPr>
+            <w:proofErr w:type="spellStart"/>
+            <w:r>
+              <w:rPr>
+                <w:rFonts w:ascii="Verdana" w:hAnsi="Verdana" w:cs="Arial"/>
+                <w:sz w:val="18"/>
+                <w:szCs w:val="18"/>
+                <w:lang w:val="es-ES"/>
+              </w:rPr>
+              <w:t>Lenis</w:t>
+            </w:r>
+            <w:proofErr w:type="spellEnd"/>
+            <w:r>
+              <w:rPr>
+                <w:rFonts w:ascii="Verdana" w:hAnsi="Verdana" w:cs="Arial"/>
+                <w:sz w:val="18"/>
+                <w:szCs w:val="18"/>
+                <w:lang w:val="es-ES"/>
+              </w:rPr>
+              <w:t xml:space="preserve"> Wong</w:t>
+            </w:r>
+          </w:p>
+        </w:tc>
+        <w:tc>
+          <w:tcPr>
+            <w:tcW w:w="908" w:type="pct"/>
+          </w:tcPr>
+          <w:p>
+            <w:pPr>
+              <w:jc w:val="center"/>
+              <w:rPr>
+                <w:rFonts w:ascii="Verdana" w:hAnsi="Verdana" w:cs="Arial"/>
+                <w:sz w:val="18"/>
+                <w:szCs w:val="18"/>
+                <w:lang w:val="es-ES"/>
+              </w:rPr>
+            </w:pPr>
+          </w:p>
+        </w:tc>
+        <w:tc>
+          <w:tcPr>
+            <w:tcW w:w="673" w:type="pct"/>
+            <w:vAlign w:val="center"/>
+          </w:tcPr>
+          <w:p>
+            <w:pPr>
+              <w:jc w:val="center"/>
+              <w:rPr>
+                <w:rFonts w:ascii="Verdana" w:hAnsi="Verdana" w:cs="Arial"/>
+                <w:sz w:val="18"/>
+                <w:szCs w:val="18"/>
+                <w:lang w:val="es-ES"/>
+              </w:rPr>
+            </w:pPr>
+            <w:r>
+              <w:rPr>
+                <w:rFonts w:ascii="Verdana" w:hAnsi="Verdana" w:cs="Arial"/>
+                <w:sz w:val="18"/>
+                <w:szCs w:val="18"/>
+                <w:lang w:val="es-ES"/>
+              </w:rPr>
+              <w:t>26.11.2015</w:t>
             </w:r>
           </w:p>
         </w:tc>
@@ -784,7 +935,7 @@
             </w:rPr>
             <w:fldChar w:fldCharType="separate"/>
           </w:r>
-          <w:hyperlink w:anchor="_Toc434644427" w:history="1">
+          <w:hyperlink w:anchor="_Toc436342311" w:history="1">
             <w:r>
               <w:rPr>
                 <w:rStyle w:val="Hipervnculo"/>
@@ -828,7 +979,7 @@
                 <w:noProof/>
                 <w:webHidden/>
               </w:rPr>
-              <w:instrText xml:space="preserve"> PAGEREF _Toc434644427 \h </w:instrText>
+              <w:instrText xml:space="preserve"> PAGEREF _Toc436342311 \h </w:instrText>
             </w:r>
             <w:r>
               <w:rPr>
@@ -848,7 +999,7 @@
                 <w:noProof/>
                 <w:webHidden/>
               </w:rPr>
-              <w:t>4</w:t>
+              <w:t>5</w:t>
             </w:r>
             <w:r>
               <w:rPr>
@@ -874,7 +1025,7 @@
               <w:lang w:eastAsia="es-PE"/>
             </w:rPr>
           </w:pPr>
-          <w:hyperlink w:anchor="_Toc434644428" w:history="1">
+          <w:hyperlink w:anchor="_Toc436342312" w:history="1">
             <w:r>
               <w:rPr>
                 <w:rStyle w:val="Hipervnculo"/>
@@ -919,7 +1070,7 @@
                 <w:noProof/>
                 <w:webHidden/>
               </w:rPr>
-              <w:instrText xml:space="preserve"> PAGEREF _Toc434644428 \h </w:instrText>
+              <w:instrText xml:space="preserve"> PAGEREF _Toc436342312 \h </w:instrText>
             </w:r>
             <w:r>
               <w:rPr>
@@ -939,7 +1090,7 @@
                 <w:noProof/>
                 <w:webHidden/>
               </w:rPr>
-              <w:t>4</w:t>
+              <w:t>5</w:t>
             </w:r>
             <w:r>
               <w:rPr>
@@ -965,7 +1116,7 @@
               <w:lang w:eastAsia="es-PE"/>
             </w:rPr>
           </w:pPr>
-          <w:hyperlink w:anchor="_Toc434644429" w:history="1">
+          <w:hyperlink w:anchor="_Toc436342313" w:history="1">
             <w:r>
               <w:rPr>
                 <w:rStyle w:val="Hipervnculo"/>
@@ -1011,7 +1162,7 @@
                 <w:noProof/>
                 <w:webHidden/>
               </w:rPr>
-              <w:instrText xml:space="preserve"> PAGEREF _Toc434644429 \h </w:instrText>
+              <w:instrText xml:space="preserve"> PAGEREF _Toc436342313 \h </w:instrText>
             </w:r>
             <w:r>
               <w:rPr>
@@ -1031,7 +1182,7 @@
                 <w:noProof/>
                 <w:webHidden/>
               </w:rPr>
-              <w:t>4</w:t>
+              <w:t>5</w:t>
             </w:r>
             <w:r>
               <w:rPr>
@@ -1057,7 +1208,7 @@
               <w:lang w:eastAsia="es-PE"/>
             </w:rPr>
           </w:pPr>
-          <w:hyperlink w:anchor="_Toc434644430" w:history="1">
+          <w:hyperlink w:anchor="_Toc436342314" w:history="1">
             <w:r>
               <w:rPr>
                 <w:rStyle w:val="Hipervnculo"/>
@@ -1102,7 +1253,7 @@
                 <w:noProof/>
                 <w:webHidden/>
               </w:rPr>
-              <w:instrText xml:space="preserve"> PAGEREF _Toc434644430 \h </w:instrText>
+              <w:instrText xml:space="preserve"> PAGEREF _Toc436342314 \h </w:instrText>
             </w:r>
             <w:r>
               <w:rPr>
@@ -1122,7 +1273,7 @@
                 <w:noProof/>
                 <w:webHidden/>
               </w:rPr>
-              <w:t>4</w:t>
+              <w:t>5</w:t>
             </w:r>
             <w:r>
               <w:rPr>
@@ -1148,7 +1299,7 @@
               <w:lang w:eastAsia="es-PE"/>
             </w:rPr>
           </w:pPr>
-          <w:hyperlink w:anchor="_Toc434644431" w:history="1">
+          <w:hyperlink w:anchor="_Toc436342315" w:history="1">
             <w:r>
               <w:rPr>
                 <w:rStyle w:val="Hipervnculo"/>
@@ -1192,7 +1343,7 @@
                 <w:noProof/>
                 <w:webHidden/>
               </w:rPr>
-              <w:instrText xml:space="preserve"> PAGEREF _Toc434644431 \h </w:instrText>
+              <w:instrText xml:space="preserve"> PAGEREF _Toc436342315 \h </w:instrText>
             </w:r>
             <w:r>
               <w:rPr>
@@ -1212,7 +1363,7 @@
                 <w:noProof/>
                 <w:webHidden/>
               </w:rPr>
-              <w:t>4</w:t>
+              <w:t>5</w:t>
             </w:r>
             <w:r>
               <w:rPr>
@@ -1227,6 +1378,7 @@
           <w:pPr>
             <w:pStyle w:val="TDC2"/>
             <w:tabs>
+              <w:tab w:val="left" w:pos="880"/>
               <w:tab w:val="right" w:leader="dot" w:pos="8828"/>
             </w:tabs>
             <w:rPr>
@@ -1237,23 +1389,40 @@
               <w:lang w:eastAsia="es-PE"/>
             </w:rPr>
           </w:pPr>
-          <w:hyperlink w:anchor="_Toc434644432" w:history="1">
+          <w:hyperlink w:anchor="_Toc436342316" w:history="1">
             <w:r>
               <w:rPr>
                 <w:rStyle w:val="Hipervnculo"/>
                 <w:noProof/>
               </w:rPr>
-              <w:t>Recibir y analizar:</w:t>
-            </w:r>
-            <w:r>
-              <w:rPr>
-                <w:noProof/>
-                <w:webHidden/>
+              <w:t>2.1.</w:t>
+            </w:r>
+            <w:r>
+              <w:rPr>
+                <w:rFonts w:asciiTheme="minorHAnsi" w:eastAsiaTheme="minorEastAsia" w:hAnsiTheme="minorHAnsi" w:cstheme="minorBidi"/>
+                <w:noProof/>
+                <w:sz w:val="22"/>
+                <w:szCs w:val="22"/>
+                <w:lang w:eastAsia="es-PE"/>
               </w:rPr>
               <w:tab/>
             </w:r>
             <w:r>
               <w:rPr>
+                <w:rStyle w:val="Hipervnculo"/>
+                <w:noProof/>
+              </w:rPr>
+              <w:t>Recibir y analizar la petición:</w:t>
+            </w:r>
+            <w:r>
+              <w:rPr>
+                <w:noProof/>
+                <w:webHidden/>
+              </w:rPr>
+              <w:tab/>
+            </w:r>
+            <w:r>
+              <w:rPr>
                 <w:noProof/>
                 <w:webHidden/>
               </w:rPr>
@@ -1264,7 +1433,7 @@
                 <w:noProof/>
                 <w:webHidden/>
               </w:rPr>
-              <w:instrText xml:space="preserve"> PAGEREF _Toc434644432 \h </w:instrText>
+              <w:instrText xml:space="preserve"> PAGEREF _Toc436342316 \h </w:instrText>
             </w:r>
             <w:r>
               <w:rPr>
@@ -1284,7 +1453,253 @@
                 <w:noProof/>
                 <w:webHidden/>
               </w:rPr>
-              <w:t>5</w:t>
+              <w:t>6</w:t>
+            </w:r>
+            <w:r>
+              <w:rPr>
+                <w:noProof/>
+                <w:webHidden/>
+              </w:rPr>
+              <w:fldChar w:fldCharType="end"/>
+            </w:r>
+          </w:hyperlink>
+        </w:p>
+        <w:p>
+          <w:pPr>
+            <w:pStyle w:val="TDC3"/>
+            <w:tabs>
+              <w:tab w:val="left" w:pos="1320"/>
+              <w:tab w:val="right" w:leader="dot" w:pos="8828"/>
+            </w:tabs>
+            <w:rPr>
+              <w:noProof/>
+            </w:rPr>
+          </w:pPr>
+          <w:hyperlink w:anchor="_Toc436342317" w:history="1">
+            <w:r>
+              <w:rPr>
+                <w:rStyle w:val="Hipervnculo"/>
+                <w:noProof/>
+              </w:rPr>
+              <w:t>2.1.1.</w:t>
+            </w:r>
+            <w:r>
+              <w:rPr>
+                <w:noProof/>
+              </w:rPr>
+              <w:tab/>
+            </w:r>
+            <w:r>
+              <w:rPr>
+                <w:rStyle w:val="Hipervnculo"/>
+                <w:noProof/>
+              </w:rPr>
+              <w:t>Actividades</w:t>
+            </w:r>
+            <w:r>
+              <w:rPr>
+                <w:noProof/>
+                <w:webHidden/>
+              </w:rPr>
+              <w:tab/>
+            </w:r>
+            <w:r>
+              <w:rPr>
+                <w:noProof/>
+                <w:webHidden/>
+              </w:rPr>
+              <w:fldChar w:fldCharType="begin"/>
+            </w:r>
+            <w:r>
+              <w:rPr>
+                <w:noProof/>
+                <w:webHidden/>
+              </w:rPr>
+              <w:instrText xml:space="preserve"> PAGEREF _Toc436342317 \h </w:instrText>
+            </w:r>
+            <w:r>
+              <w:rPr>
+                <w:noProof/>
+                <w:webHidden/>
+              </w:rPr>
+            </w:r>
+            <w:r>
+              <w:rPr>
+                <w:noProof/>
+                <w:webHidden/>
+              </w:rPr>
+              <w:fldChar w:fldCharType="separate"/>
+            </w:r>
+            <w:r>
+              <w:rPr>
+                <w:noProof/>
+                <w:webHidden/>
+              </w:rPr>
+              <w:t>6</w:t>
+            </w:r>
+            <w:r>
+              <w:rPr>
+                <w:noProof/>
+                <w:webHidden/>
+              </w:rPr>
+              <w:fldChar w:fldCharType="end"/>
+            </w:r>
+          </w:hyperlink>
+        </w:p>
+        <w:p>
+          <w:pPr>
+            <w:pStyle w:val="TDC3"/>
+            <w:tabs>
+              <w:tab w:val="left" w:pos="1320"/>
+              <w:tab w:val="right" w:leader="dot" w:pos="8828"/>
+            </w:tabs>
+            <w:rPr>
+              <w:noProof/>
+            </w:rPr>
+          </w:pPr>
+          <w:hyperlink w:anchor="_Toc436342318" w:history="1">
+            <w:r>
+              <w:rPr>
+                <w:rStyle w:val="Hipervnculo"/>
+                <w:noProof/>
+              </w:rPr>
+              <w:t>2.1.2.</w:t>
+            </w:r>
+            <w:r>
+              <w:rPr>
+                <w:noProof/>
+              </w:rPr>
+              <w:tab/>
+            </w:r>
+            <w:r>
+              <w:rPr>
+                <w:rStyle w:val="Hipervnculo"/>
+                <w:noProof/>
+              </w:rPr>
+              <w:t>Documentación</w:t>
+            </w:r>
+            <w:r>
+              <w:rPr>
+                <w:noProof/>
+                <w:webHidden/>
+              </w:rPr>
+              <w:tab/>
+            </w:r>
+            <w:r>
+              <w:rPr>
+                <w:noProof/>
+                <w:webHidden/>
+              </w:rPr>
+              <w:fldChar w:fldCharType="begin"/>
+            </w:r>
+            <w:r>
+              <w:rPr>
+                <w:noProof/>
+                <w:webHidden/>
+              </w:rPr>
+              <w:instrText xml:space="preserve"> PAGEREF _Toc436342318 \h </w:instrText>
+            </w:r>
+            <w:r>
+              <w:rPr>
+                <w:noProof/>
+                <w:webHidden/>
+              </w:rPr>
+            </w:r>
+            <w:r>
+              <w:rPr>
+                <w:noProof/>
+                <w:webHidden/>
+              </w:rPr>
+              <w:fldChar w:fldCharType="separate"/>
+            </w:r>
+            <w:r>
+              <w:rPr>
+                <w:noProof/>
+                <w:webHidden/>
+              </w:rPr>
+              <w:t>6</w:t>
+            </w:r>
+            <w:r>
+              <w:rPr>
+                <w:noProof/>
+                <w:webHidden/>
+              </w:rPr>
+              <w:fldChar w:fldCharType="end"/>
+            </w:r>
+          </w:hyperlink>
+        </w:p>
+        <w:p>
+          <w:pPr>
+            <w:pStyle w:val="TDC3"/>
+            <w:tabs>
+              <w:tab w:val="left" w:pos="1320"/>
+              <w:tab w:val="right" w:leader="dot" w:pos="8828"/>
+            </w:tabs>
+            <w:rPr>
+              <w:noProof/>
+            </w:rPr>
+          </w:pPr>
+          <w:hyperlink w:anchor="_Toc436342319" w:history="1">
+            <w:r>
+              <w:rPr>
+                <w:rStyle w:val="Hipervnculo"/>
+                <w:noProof/>
+              </w:rPr>
+              <w:t>2.1.3.</w:t>
+            </w:r>
+            <w:r>
+              <w:rPr>
+                <w:noProof/>
+              </w:rPr>
+              <w:tab/>
+            </w:r>
+            <w:r>
+              <w:rPr>
+                <w:rStyle w:val="Hipervnculo"/>
+                <w:noProof/>
+              </w:rPr>
+              <w:t>Políticas</w:t>
+            </w:r>
+            <w:r>
+              <w:rPr>
+                <w:noProof/>
+                <w:webHidden/>
+              </w:rPr>
+              <w:tab/>
+            </w:r>
+            <w:r>
+              <w:rPr>
+                <w:noProof/>
+                <w:webHidden/>
+              </w:rPr>
+              <w:fldChar w:fldCharType="begin"/>
+            </w:r>
+            <w:r>
+              <w:rPr>
+                <w:noProof/>
+                <w:webHidden/>
+              </w:rPr>
+              <w:instrText xml:space="preserve"> PAGEREF _Toc436342319 \h </w:instrText>
+            </w:r>
+            <w:r>
+              <w:rPr>
+                <w:noProof/>
+                <w:webHidden/>
+              </w:rPr>
+            </w:r>
+            <w:r>
+              <w:rPr>
+                <w:noProof/>
+                <w:webHidden/>
+              </w:rPr>
+              <w:fldChar w:fldCharType="separate"/>
+            </w:r>
+            <w:r>
+              <w:rPr>
+                <w:noProof/>
+                <w:webHidden/>
+              </w:rPr>
+              <w:t>6</w:t>
             </w:r>
             <w:r>
               <w:rPr>
@@ -1299,6 +1714,7 @@
           <w:pPr>
             <w:pStyle w:val="TDC2"/>
             <w:tabs>
+              <w:tab w:val="left" w:pos="880"/>
               <w:tab w:val="right" w:leader="dot" w:pos="8828"/>
             </w:tabs>
             <w:rPr>
@@ -1309,12 +1725,29 @@
               <w:lang w:eastAsia="es-PE"/>
             </w:rPr>
           </w:pPr>
-          <w:hyperlink w:anchor="_Toc434644433" w:history="1">
+          <w:hyperlink w:anchor="_Toc436342320" w:history="1">
             <w:r>
               <w:rPr>
                 <w:rStyle w:val="Hipervnculo"/>
                 <w:noProof/>
               </w:rPr>
+              <w:t>2.2.</w:t>
+            </w:r>
+            <w:r>
+              <w:rPr>
+                <w:rFonts w:asciiTheme="minorHAnsi" w:eastAsiaTheme="minorEastAsia" w:hAnsiTheme="minorHAnsi" w:cstheme="minorBidi"/>
+                <w:noProof/>
+                <w:sz w:val="22"/>
+                <w:szCs w:val="22"/>
+                <w:lang w:eastAsia="es-PE"/>
+              </w:rPr>
+              <w:tab/>
+            </w:r>
+            <w:r>
+              <w:rPr>
+                <w:rStyle w:val="Hipervnculo"/>
+                <w:noProof/>
+              </w:rPr>
               <w:t>Clasificar el cambio:</w:t>
             </w:r>
             <w:r>
@@ -1336,7 +1769,7 @@
                 <w:noProof/>
                 <w:webHidden/>
               </w:rPr>
-              <w:instrText xml:space="preserve"> PAGEREF _Toc434644433 \h </w:instrText>
+              <w:instrText xml:space="preserve"> PAGEREF _Toc436342320 \h </w:instrText>
             </w:r>
             <w:r>
               <w:rPr>
@@ -1356,7 +1789,253 @@
                 <w:noProof/>
                 <w:webHidden/>
               </w:rPr>
-              <w:t>5</w:t>
+              <w:t>6</w:t>
+            </w:r>
+            <w:r>
+              <w:rPr>
+                <w:noProof/>
+                <w:webHidden/>
+              </w:rPr>
+              <w:fldChar w:fldCharType="end"/>
+            </w:r>
+          </w:hyperlink>
+        </w:p>
+        <w:p>
+          <w:pPr>
+            <w:pStyle w:val="TDC3"/>
+            <w:tabs>
+              <w:tab w:val="left" w:pos="1320"/>
+              <w:tab w:val="right" w:leader="dot" w:pos="8828"/>
+            </w:tabs>
+            <w:rPr>
+              <w:noProof/>
+            </w:rPr>
+          </w:pPr>
+          <w:hyperlink w:anchor="_Toc436342321" w:history="1">
+            <w:r>
+              <w:rPr>
+                <w:rStyle w:val="Hipervnculo"/>
+                <w:noProof/>
+              </w:rPr>
+              <w:t>2.2.1.</w:t>
+            </w:r>
+            <w:r>
+              <w:rPr>
+                <w:noProof/>
+              </w:rPr>
+              <w:tab/>
+            </w:r>
+            <w:r>
+              <w:rPr>
+                <w:rStyle w:val="Hipervnculo"/>
+                <w:noProof/>
+              </w:rPr>
+              <w:t>Actividades</w:t>
+            </w:r>
+            <w:r>
+              <w:rPr>
+                <w:noProof/>
+                <w:webHidden/>
+              </w:rPr>
+              <w:tab/>
+            </w:r>
+            <w:r>
+              <w:rPr>
+                <w:noProof/>
+                <w:webHidden/>
+              </w:rPr>
+              <w:fldChar w:fldCharType="begin"/>
+            </w:r>
+            <w:r>
+              <w:rPr>
+                <w:noProof/>
+                <w:webHidden/>
+              </w:rPr>
+              <w:instrText xml:space="preserve"> PAGEREF _Toc436342321 \h </w:instrText>
+            </w:r>
+            <w:r>
+              <w:rPr>
+                <w:noProof/>
+                <w:webHidden/>
+              </w:rPr>
+            </w:r>
+            <w:r>
+              <w:rPr>
+                <w:noProof/>
+                <w:webHidden/>
+              </w:rPr>
+              <w:fldChar w:fldCharType="separate"/>
+            </w:r>
+            <w:r>
+              <w:rPr>
+                <w:noProof/>
+                <w:webHidden/>
+              </w:rPr>
+              <w:t>7</w:t>
+            </w:r>
+            <w:r>
+              <w:rPr>
+                <w:noProof/>
+                <w:webHidden/>
+              </w:rPr>
+              <w:fldChar w:fldCharType="end"/>
+            </w:r>
+          </w:hyperlink>
+        </w:p>
+        <w:p>
+          <w:pPr>
+            <w:pStyle w:val="TDC3"/>
+            <w:tabs>
+              <w:tab w:val="left" w:pos="1320"/>
+              <w:tab w:val="right" w:leader="dot" w:pos="8828"/>
+            </w:tabs>
+            <w:rPr>
+              <w:noProof/>
+            </w:rPr>
+          </w:pPr>
+          <w:hyperlink w:anchor="_Toc436342322" w:history="1">
+            <w:r>
+              <w:rPr>
+                <w:rStyle w:val="Hipervnculo"/>
+                <w:noProof/>
+              </w:rPr>
+              <w:t>2.2.2.</w:t>
+            </w:r>
+            <w:r>
+              <w:rPr>
+                <w:noProof/>
+              </w:rPr>
+              <w:tab/>
+            </w:r>
+            <w:r>
+              <w:rPr>
+                <w:rStyle w:val="Hipervnculo"/>
+                <w:noProof/>
+              </w:rPr>
+              <w:t>Documentación</w:t>
+            </w:r>
+            <w:r>
+              <w:rPr>
+                <w:noProof/>
+                <w:webHidden/>
+              </w:rPr>
+              <w:tab/>
+            </w:r>
+            <w:r>
+              <w:rPr>
+                <w:noProof/>
+                <w:webHidden/>
+              </w:rPr>
+              <w:fldChar w:fldCharType="begin"/>
+            </w:r>
+            <w:r>
+              <w:rPr>
+                <w:noProof/>
+                <w:webHidden/>
+              </w:rPr>
+              <w:instrText xml:space="preserve"> PAGEREF _Toc436342322 \h </w:instrText>
+            </w:r>
+            <w:r>
+              <w:rPr>
+                <w:noProof/>
+                <w:webHidden/>
+              </w:rPr>
+            </w:r>
+            <w:r>
+              <w:rPr>
+                <w:noProof/>
+                <w:webHidden/>
+              </w:rPr>
+              <w:fldChar w:fldCharType="separate"/>
+            </w:r>
+            <w:r>
+              <w:rPr>
+                <w:noProof/>
+                <w:webHidden/>
+              </w:rPr>
+              <w:t>7</w:t>
+            </w:r>
+            <w:r>
+              <w:rPr>
+                <w:noProof/>
+                <w:webHidden/>
+              </w:rPr>
+              <w:fldChar w:fldCharType="end"/>
+            </w:r>
+          </w:hyperlink>
+        </w:p>
+        <w:p>
+          <w:pPr>
+            <w:pStyle w:val="TDC3"/>
+            <w:tabs>
+              <w:tab w:val="left" w:pos="1320"/>
+              <w:tab w:val="right" w:leader="dot" w:pos="8828"/>
+            </w:tabs>
+            <w:rPr>
+              <w:noProof/>
+            </w:rPr>
+          </w:pPr>
+          <w:hyperlink w:anchor="_Toc436342323" w:history="1">
+            <w:r>
+              <w:rPr>
+                <w:rStyle w:val="Hipervnculo"/>
+                <w:noProof/>
+              </w:rPr>
+              <w:t>2.2.3.</w:t>
+            </w:r>
+            <w:r>
+              <w:rPr>
+                <w:noProof/>
+              </w:rPr>
+              <w:tab/>
+            </w:r>
+            <w:r>
+              <w:rPr>
+                <w:rStyle w:val="Hipervnculo"/>
+                <w:noProof/>
+              </w:rPr>
+              <w:t>Políticas</w:t>
+            </w:r>
+            <w:r>
+              <w:rPr>
+                <w:noProof/>
+                <w:webHidden/>
+              </w:rPr>
+              <w:tab/>
+            </w:r>
+            <w:r>
+              <w:rPr>
+                <w:noProof/>
+                <w:webHidden/>
+              </w:rPr>
+              <w:fldChar w:fldCharType="begin"/>
+            </w:r>
+            <w:r>
+              <w:rPr>
+                <w:noProof/>
+                <w:webHidden/>
+              </w:rPr>
+              <w:instrText xml:space="preserve"> PAGEREF _Toc436342323 \h </w:instrText>
+            </w:r>
+            <w:r>
+              <w:rPr>
+                <w:noProof/>
+                <w:webHidden/>
+              </w:rPr>
+            </w:r>
+            <w:r>
+              <w:rPr>
+                <w:noProof/>
+                <w:webHidden/>
+              </w:rPr>
+              <w:fldChar w:fldCharType="separate"/>
+            </w:r>
+            <w:r>
+              <w:rPr>
+                <w:noProof/>
+                <w:webHidden/>
+              </w:rPr>
+              <w:t>7</w:t>
             </w:r>
             <w:r>
               <w:rPr>
@@ -1371,6 +2050,7 @@
           <w:pPr>
             <w:pStyle w:val="TDC2"/>
             <w:tabs>
+              <w:tab w:val="left" w:pos="880"/>
               <w:tab w:val="right" w:leader="dot" w:pos="8828"/>
             </w:tabs>
             <w:rPr>
@@ -1381,12 +2061,29 @@
               <w:lang w:eastAsia="es-PE"/>
             </w:rPr>
           </w:pPr>
-          <w:hyperlink w:anchor="_Toc434644434" w:history="1">
+          <w:hyperlink w:anchor="_Toc436342324" w:history="1">
             <w:r>
               <w:rPr>
                 <w:rStyle w:val="Hipervnculo"/>
                 <w:noProof/>
               </w:rPr>
+              <w:t>2.3.</w:t>
+            </w:r>
+            <w:r>
+              <w:rPr>
+                <w:rFonts w:asciiTheme="minorHAnsi" w:eastAsiaTheme="minorEastAsia" w:hAnsiTheme="minorHAnsi" w:cstheme="minorBidi"/>
+                <w:noProof/>
+                <w:sz w:val="22"/>
+                <w:szCs w:val="22"/>
+                <w:lang w:eastAsia="es-PE"/>
+              </w:rPr>
+              <w:tab/>
+            </w:r>
+            <w:r>
+              <w:rPr>
+                <w:rStyle w:val="Hipervnculo"/>
+                <w:noProof/>
+              </w:rPr>
               <w:t>Evaluación del impacto y riesgos:</w:t>
             </w:r>
             <w:r>
@@ -1408,7 +2105,7 @@
                 <w:noProof/>
                 <w:webHidden/>
               </w:rPr>
-              <w:instrText xml:space="preserve"> PAGEREF _Toc434644434 \h </w:instrText>
+              <w:instrText xml:space="preserve"> PAGEREF _Toc436342324 \h </w:instrText>
             </w:r>
             <w:r>
               <w:rPr>
@@ -1428,7 +2125,253 @@
                 <w:noProof/>
                 <w:webHidden/>
               </w:rPr>
-              <w:t>5</w:t>
+              <w:t>7</w:t>
+            </w:r>
+            <w:r>
+              <w:rPr>
+                <w:noProof/>
+                <w:webHidden/>
+              </w:rPr>
+              <w:fldChar w:fldCharType="end"/>
+            </w:r>
+          </w:hyperlink>
+        </w:p>
+        <w:p>
+          <w:pPr>
+            <w:pStyle w:val="TDC3"/>
+            <w:tabs>
+              <w:tab w:val="left" w:pos="1320"/>
+              <w:tab w:val="right" w:leader="dot" w:pos="8828"/>
+            </w:tabs>
+            <w:rPr>
+              <w:noProof/>
+            </w:rPr>
+          </w:pPr>
+          <w:hyperlink w:anchor="_Toc436342325" w:history="1">
+            <w:r>
+              <w:rPr>
+                <w:rStyle w:val="Hipervnculo"/>
+                <w:noProof/>
+              </w:rPr>
+              <w:t>2.3.1.</w:t>
+            </w:r>
+            <w:r>
+              <w:rPr>
+                <w:noProof/>
+              </w:rPr>
+              <w:tab/>
+            </w:r>
+            <w:r>
+              <w:rPr>
+                <w:rStyle w:val="Hipervnculo"/>
+                <w:noProof/>
+              </w:rPr>
+              <w:t>Actividades</w:t>
+            </w:r>
+            <w:r>
+              <w:rPr>
+                <w:noProof/>
+                <w:webHidden/>
+              </w:rPr>
+              <w:tab/>
+            </w:r>
+            <w:r>
+              <w:rPr>
+                <w:noProof/>
+                <w:webHidden/>
+              </w:rPr>
+              <w:fldChar w:fldCharType="begin"/>
+            </w:r>
+            <w:r>
+              <w:rPr>
+                <w:noProof/>
+                <w:webHidden/>
+              </w:rPr>
+              <w:instrText xml:space="preserve"> PAGEREF _Toc436342325 \h </w:instrText>
+            </w:r>
+            <w:r>
+              <w:rPr>
+                <w:noProof/>
+                <w:webHidden/>
+              </w:rPr>
+            </w:r>
+            <w:r>
+              <w:rPr>
+                <w:noProof/>
+                <w:webHidden/>
+              </w:rPr>
+              <w:fldChar w:fldCharType="separate"/>
+            </w:r>
+            <w:r>
+              <w:rPr>
+                <w:noProof/>
+                <w:webHidden/>
+              </w:rPr>
+              <w:t>7</w:t>
+            </w:r>
+            <w:r>
+              <w:rPr>
+                <w:noProof/>
+                <w:webHidden/>
+              </w:rPr>
+              <w:fldChar w:fldCharType="end"/>
+            </w:r>
+          </w:hyperlink>
+        </w:p>
+        <w:p>
+          <w:pPr>
+            <w:pStyle w:val="TDC3"/>
+            <w:tabs>
+              <w:tab w:val="left" w:pos="1320"/>
+              <w:tab w:val="right" w:leader="dot" w:pos="8828"/>
+            </w:tabs>
+            <w:rPr>
+              <w:noProof/>
+            </w:rPr>
+          </w:pPr>
+          <w:hyperlink w:anchor="_Toc436342326" w:history="1">
+            <w:r>
+              <w:rPr>
+                <w:rStyle w:val="Hipervnculo"/>
+                <w:noProof/>
+              </w:rPr>
+              <w:t>2.3.2.</w:t>
+            </w:r>
+            <w:r>
+              <w:rPr>
+                <w:noProof/>
+              </w:rPr>
+              <w:tab/>
+            </w:r>
+            <w:r>
+              <w:rPr>
+                <w:rStyle w:val="Hipervnculo"/>
+                <w:noProof/>
+              </w:rPr>
+              <w:t>Documentación</w:t>
+            </w:r>
+            <w:r>
+              <w:rPr>
+                <w:noProof/>
+                <w:webHidden/>
+              </w:rPr>
+              <w:tab/>
+            </w:r>
+            <w:r>
+              <w:rPr>
+                <w:noProof/>
+                <w:webHidden/>
+              </w:rPr>
+              <w:fldChar w:fldCharType="begin"/>
+            </w:r>
+            <w:r>
+              <w:rPr>
+                <w:noProof/>
+                <w:webHidden/>
+              </w:rPr>
+              <w:instrText xml:space="preserve"> PAGEREF _Toc436342326 \h </w:instrText>
+            </w:r>
+            <w:r>
+              <w:rPr>
+                <w:noProof/>
+                <w:webHidden/>
+              </w:rPr>
+            </w:r>
+            <w:r>
+              <w:rPr>
+                <w:noProof/>
+                <w:webHidden/>
+              </w:rPr>
+              <w:fldChar w:fldCharType="separate"/>
+            </w:r>
+            <w:r>
+              <w:rPr>
+                <w:noProof/>
+                <w:webHidden/>
+              </w:rPr>
+              <w:t>7</w:t>
+            </w:r>
+            <w:r>
+              <w:rPr>
+                <w:noProof/>
+                <w:webHidden/>
+              </w:rPr>
+              <w:fldChar w:fldCharType="end"/>
+            </w:r>
+          </w:hyperlink>
+        </w:p>
+        <w:p>
+          <w:pPr>
+            <w:pStyle w:val="TDC3"/>
+            <w:tabs>
+              <w:tab w:val="left" w:pos="1320"/>
+              <w:tab w:val="right" w:leader="dot" w:pos="8828"/>
+            </w:tabs>
+            <w:rPr>
+              <w:noProof/>
+            </w:rPr>
+          </w:pPr>
+          <w:hyperlink w:anchor="_Toc436342327" w:history="1">
+            <w:r>
+              <w:rPr>
+                <w:rStyle w:val="Hipervnculo"/>
+                <w:noProof/>
+              </w:rPr>
+              <w:t>2.3.3.</w:t>
+            </w:r>
+            <w:r>
+              <w:rPr>
+                <w:noProof/>
+              </w:rPr>
+              <w:tab/>
+            </w:r>
+            <w:r>
+              <w:rPr>
+                <w:rStyle w:val="Hipervnculo"/>
+                <w:noProof/>
+              </w:rPr>
+              <w:t>Políticas</w:t>
+            </w:r>
+            <w:r>
+              <w:rPr>
+                <w:noProof/>
+                <w:webHidden/>
+              </w:rPr>
+              <w:tab/>
+            </w:r>
+            <w:r>
+              <w:rPr>
+                <w:noProof/>
+                <w:webHidden/>
+              </w:rPr>
+              <w:fldChar w:fldCharType="begin"/>
+            </w:r>
+            <w:r>
+              <w:rPr>
+                <w:noProof/>
+                <w:webHidden/>
+              </w:rPr>
+              <w:instrText xml:space="preserve"> PAGEREF _Toc436342327 \h </w:instrText>
+            </w:r>
+            <w:r>
+              <w:rPr>
+                <w:noProof/>
+                <w:webHidden/>
+              </w:rPr>
+            </w:r>
+            <w:r>
+              <w:rPr>
+                <w:noProof/>
+                <w:webHidden/>
+              </w:rPr>
+              <w:fldChar w:fldCharType="separate"/>
+            </w:r>
+            <w:r>
+              <w:rPr>
+                <w:noProof/>
+                <w:webHidden/>
+              </w:rPr>
+              <w:t>7</w:t>
             </w:r>
             <w:r>
               <w:rPr>
@@ -1443,6 +2386,7 @@
           <w:pPr>
             <w:pStyle w:val="TDC2"/>
             <w:tabs>
+              <w:tab w:val="left" w:pos="880"/>
               <w:tab w:val="right" w:leader="dot" w:pos="8828"/>
             </w:tabs>
             <w:rPr>
@@ -1453,23 +2397,40 @@
               <w:lang w:eastAsia="es-PE"/>
             </w:rPr>
           </w:pPr>
-          <w:hyperlink w:anchor="_Toc434644435" w:history="1">
+          <w:hyperlink w:anchor="_Toc436342328" w:history="1">
             <w:r>
               <w:rPr>
                 <w:rStyle w:val="Hipervnculo"/>
                 <w:noProof/>
               </w:rPr>
-              <w:t>Aprobación:</w:t>
-            </w:r>
-            <w:r>
-              <w:rPr>
-                <w:noProof/>
-                <w:webHidden/>
+              <w:t>2.4.</w:t>
+            </w:r>
+            <w:r>
+              <w:rPr>
+                <w:rFonts w:asciiTheme="minorHAnsi" w:eastAsiaTheme="minorEastAsia" w:hAnsiTheme="minorHAnsi" w:cstheme="minorBidi"/>
+                <w:noProof/>
+                <w:sz w:val="22"/>
+                <w:szCs w:val="22"/>
+                <w:lang w:eastAsia="es-PE"/>
               </w:rPr>
               <w:tab/>
             </w:r>
             <w:r>
               <w:rPr>
+                <w:rStyle w:val="Hipervnculo"/>
+                <w:noProof/>
+              </w:rPr>
+              <w:t>Aprobación del cambio:</w:t>
+            </w:r>
+            <w:r>
+              <w:rPr>
+                <w:noProof/>
+                <w:webHidden/>
+              </w:rPr>
+              <w:tab/>
+            </w:r>
+            <w:r>
+              <w:rPr>
                 <w:noProof/>
                 <w:webHidden/>
               </w:rPr>
@@ -1480,7 +2441,7 @@
                 <w:noProof/>
                 <w:webHidden/>
               </w:rPr>
-              <w:instrText xml:space="preserve"> PAGEREF _Toc434644435 \h </w:instrText>
+              <w:instrText xml:space="preserve"> PAGEREF _Toc436342328 \h </w:instrText>
             </w:r>
             <w:r>
               <w:rPr>
@@ -1500,7 +2461,253 @@
                 <w:noProof/>
                 <w:webHidden/>
               </w:rPr>
-              <w:t>6</w:t>
+              <w:t>7</w:t>
+            </w:r>
+            <w:r>
+              <w:rPr>
+                <w:noProof/>
+                <w:webHidden/>
+              </w:rPr>
+              <w:fldChar w:fldCharType="end"/>
+            </w:r>
+          </w:hyperlink>
+        </w:p>
+        <w:p>
+          <w:pPr>
+            <w:pStyle w:val="TDC3"/>
+            <w:tabs>
+              <w:tab w:val="left" w:pos="1320"/>
+              <w:tab w:val="right" w:leader="dot" w:pos="8828"/>
+            </w:tabs>
+            <w:rPr>
+              <w:noProof/>
+            </w:rPr>
+          </w:pPr>
+          <w:hyperlink w:anchor="_Toc436342329" w:history="1">
+            <w:r>
+              <w:rPr>
+                <w:rStyle w:val="Hipervnculo"/>
+                <w:noProof/>
+              </w:rPr>
+              <w:t>2.4.1.</w:t>
+            </w:r>
+            <w:r>
+              <w:rPr>
+                <w:noProof/>
+              </w:rPr>
+              <w:tab/>
+            </w:r>
+            <w:r>
+              <w:rPr>
+                <w:rStyle w:val="Hipervnculo"/>
+                <w:noProof/>
+              </w:rPr>
+              <w:t>Actividades</w:t>
+            </w:r>
+            <w:r>
+              <w:rPr>
+                <w:noProof/>
+                <w:webHidden/>
+              </w:rPr>
+              <w:tab/>
+            </w:r>
+            <w:r>
+              <w:rPr>
+                <w:noProof/>
+                <w:webHidden/>
+              </w:rPr>
+              <w:fldChar w:fldCharType="begin"/>
+            </w:r>
+            <w:r>
+              <w:rPr>
+                <w:noProof/>
+                <w:webHidden/>
+              </w:rPr>
+              <w:instrText xml:space="preserve"> PAGEREF _Toc436342329 \h </w:instrText>
+            </w:r>
+            <w:r>
+              <w:rPr>
+                <w:noProof/>
+                <w:webHidden/>
+              </w:rPr>
+            </w:r>
+            <w:r>
+              <w:rPr>
+                <w:noProof/>
+                <w:webHidden/>
+              </w:rPr>
+              <w:fldChar w:fldCharType="separate"/>
+            </w:r>
+            <w:r>
+              <w:rPr>
+                <w:noProof/>
+                <w:webHidden/>
+              </w:rPr>
+              <w:t>7</w:t>
+            </w:r>
+            <w:r>
+              <w:rPr>
+                <w:noProof/>
+                <w:webHidden/>
+              </w:rPr>
+              <w:fldChar w:fldCharType="end"/>
+            </w:r>
+          </w:hyperlink>
+        </w:p>
+        <w:p>
+          <w:pPr>
+            <w:pStyle w:val="TDC3"/>
+            <w:tabs>
+              <w:tab w:val="left" w:pos="1320"/>
+              <w:tab w:val="right" w:leader="dot" w:pos="8828"/>
+            </w:tabs>
+            <w:rPr>
+              <w:noProof/>
+            </w:rPr>
+          </w:pPr>
+          <w:hyperlink w:anchor="_Toc436342330" w:history="1">
+            <w:r>
+              <w:rPr>
+                <w:rStyle w:val="Hipervnculo"/>
+                <w:noProof/>
+              </w:rPr>
+              <w:t>2.4.2.</w:t>
+            </w:r>
+            <w:r>
+              <w:rPr>
+                <w:noProof/>
+              </w:rPr>
+              <w:tab/>
+            </w:r>
+            <w:r>
+              <w:rPr>
+                <w:rStyle w:val="Hipervnculo"/>
+                <w:noProof/>
+              </w:rPr>
+              <w:t>Documentación</w:t>
+            </w:r>
+            <w:r>
+              <w:rPr>
+                <w:noProof/>
+                <w:webHidden/>
+              </w:rPr>
+              <w:tab/>
+            </w:r>
+            <w:r>
+              <w:rPr>
+                <w:noProof/>
+                <w:webHidden/>
+              </w:rPr>
+              <w:fldChar w:fldCharType="begin"/>
+            </w:r>
+            <w:r>
+              <w:rPr>
+                <w:noProof/>
+                <w:webHidden/>
+              </w:rPr>
+              <w:instrText xml:space="preserve"> PAGEREF _Toc436342330 \h </w:instrText>
+            </w:r>
+            <w:r>
+              <w:rPr>
+                <w:noProof/>
+                <w:webHidden/>
+              </w:rPr>
+            </w:r>
+            <w:r>
+              <w:rPr>
+                <w:noProof/>
+                <w:webHidden/>
+              </w:rPr>
+              <w:fldChar w:fldCharType="separate"/>
+            </w:r>
+            <w:r>
+              <w:rPr>
+                <w:noProof/>
+                <w:webHidden/>
+              </w:rPr>
+              <w:t>7</w:t>
+            </w:r>
+            <w:r>
+              <w:rPr>
+                <w:noProof/>
+                <w:webHidden/>
+              </w:rPr>
+              <w:fldChar w:fldCharType="end"/>
+            </w:r>
+          </w:hyperlink>
+        </w:p>
+        <w:p>
+          <w:pPr>
+            <w:pStyle w:val="TDC3"/>
+            <w:tabs>
+              <w:tab w:val="left" w:pos="1320"/>
+              <w:tab w:val="right" w:leader="dot" w:pos="8828"/>
+            </w:tabs>
+            <w:rPr>
+              <w:noProof/>
+            </w:rPr>
+          </w:pPr>
+          <w:hyperlink w:anchor="_Toc436342331" w:history="1">
+            <w:r>
+              <w:rPr>
+                <w:rStyle w:val="Hipervnculo"/>
+                <w:noProof/>
+              </w:rPr>
+              <w:t>2.4.3.</w:t>
+            </w:r>
+            <w:r>
+              <w:rPr>
+                <w:noProof/>
+              </w:rPr>
+              <w:tab/>
+            </w:r>
+            <w:r>
+              <w:rPr>
+                <w:rStyle w:val="Hipervnculo"/>
+                <w:noProof/>
+              </w:rPr>
+              <w:t>Políticas</w:t>
+            </w:r>
+            <w:r>
+              <w:rPr>
+                <w:noProof/>
+                <w:webHidden/>
+              </w:rPr>
+              <w:tab/>
+            </w:r>
+            <w:r>
+              <w:rPr>
+                <w:noProof/>
+                <w:webHidden/>
+              </w:rPr>
+              <w:fldChar w:fldCharType="begin"/>
+            </w:r>
+            <w:r>
+              <w:rPr>
+                <w:noProof/>
+                <w:webHidden/>
+              </w:rPr>
+              <w:instrText xml:space="preserve"> PAGEREF _Toc436342331 \h </w:instrText>
+            </w:r>
+            <w:r>
+              <w:rPr>
+                <w:noProof/>
+                <w:webHidden/>
+              </w:rPr>
+            </w:r>
+            <w:r>
+              <w:rPr>
+                <w:noProof/>
+                <w:webHidden/>
+              </w:rPr>
+              <w:fldChar w:fldCharType="separate"/>
+            </w:r>
+            <w:r>
+              <w:rPr>
+                <w:noProof/>
+                <w:webHidden/>
+              </w:rPr>
+              <w:t>7</w:t>
             </w:r>
             <w:r>
               <w:rPr>
@@ -1515,6 +2722,7 @@
           <w:pPr>
             <w:pStyle w:val="TDC2"/>
             <w:tabs>
+              <w:tab w:val="left" w:pos="880"/>
               <w:tab w:val="right" w:leader="dot" w:pos="8828"/>
             </w:tabs>
             <w:rPr>
@@ -1525,12 +2733,29 @@
               <w:lang w:eastAsia="es-PE"/>
             </w:rPr>
           </w:pPr>
-          <w:hyperlink w:anchor="_Toc434644436" w:history="1">
+          <w:hyperlink w:anchor="_Toc436342332" w:history="1">
             <w:r>
               <w:rPr>
                 <w:rStyle w:val="Hipervnculo"/>
                 <w:noProof/>
               </w:rPr>
+              <w:t>2.5.</w:t>
+            </w:r>
+            <w:r>
+              <w:rPr>
+                <w:rFonts w:asciiTheme="minorHAnsi" w:eastAsiaTheme="minorEastAsia" w:hAnsiTheme="minorHAnsi" w:cstheme="minorBidi"/>
+                <w:noProof/>
+                <w:sz w:val="22"/>
+                <w:szCs w:val="22"/>
+                <w:lang w:eastAsia="es-PE"/>
+              </w:rPr>
+              <w:tab/>
+            </w:r>
+            <w:r>
+              <w:rPr>
+                <w:rStyle w:val="Hipervnculo"/>
+                <w:noProof/>
+              </w:rPr>
               <w:t>Planificación y calendarización</w:t>
             </w:r>
             <w:r>
@@ -1552,7 +2777,7 @@
                 <w:noProof/>
                 <w:webHidden/>
               </w:rPr>
-              <w:instrText xml:space="preserve"> PAGEREF _Toc434644436 \h </w:instrText>
+              <w:instrText xml:space="preserve"> PAGEREF _Toc436342332 \h </w:instrText>
             </w:r>
             <w:r>
               <w:rPr>
@@ -1572,7 +2797,253 @@
                 <w:noProof/>
                 <w:webHidden/>
               </w:rPr>
-              <w:t>6</w:t>
+              <w:t>7</w:t>
+            </w:r>
+            <w:r>
+              <w:rPr>
+                <w:noProof/>
+                <w:webHidden/>
+              </w:rPr>
+              <w:fldChar w:fldCharType="end"/>
+            </w:r>
+          </w:hyperlink>
+        </w:p>
+        <w:p>
+          <w:pPr>
+            <w:pStyle w:val="TDC3"/>
+            <w:tabs>
+              <w:tab w:val="left" w:pos="1320"/>
+              <w:tab w:val="right" w:leader="dot" w:pos="8828"/>
+            </w:tabs>
+            <w:rPr>
+              <w:noProof/>
+            </w:rPr>
+          </w:pPr>
+          <w:hyperlink w:anchor="_Toc436342333" w:history="1">
+            <w:r>
+              <w:rPr>
+                <w:rStyle w:val="Hipervnculo"/>
+                <w:noProof/>
+              </w:rPr>
+              <w:t>2.5.1.</w:t>
+            </w:r>
+            <w:r>
+              <w:rPr>
+                <w:noProof/>
+              </w:rPr>
+              <w:tab/>
+            </w:r>
+            <w:r>
+              <w:rPr>
+                <w:rStyle w:val="Hipervnculo"/>
+                <w:noProof/>
+              </w:rPr>
+              <w:t>Actividades</w:t>
+            </w:r>
+            <w:r>
+              <w:rPr>
+                <w:noProof/>
+                <w:webHidden/>
+              </w:rPr>
+              <w:tab/>
+            </w:r>
+            <w:r>
+              <w:rPr>
+                <w:noProof/>
+                <w:webHidden/>
+              </w:rPr>
+              <w:fldChar w:fldCharType="begin"/>
+            </w:r>
+            <w:r>
+              <w:rPr>
+                <w:noProof/>
+                <w:webHidden/>
+              </w:rPr>
+              <w:instrText xml:space="preserve"> PAGEREF _Toc436342333 \h </w:instrText>
+            </w:r>
+            <w:r>
+              <w:rPr>
+                <w:noProof/>
+                <w:webHidden/>
+              </w:rPr>
+            </w:r>
+            <w:r>
+              <w:rPr>
+                <w:noProof/>
+                <w:webHidden/>
+              </w:rPr>
+              <w:fldChar w:fldCharType="separate"/>
+            </w:r>
+            <w:r>
+              <w:rPr>
+                <w:noProof/>
+                <w:webHidden/>
+              </w:rPr>
+              <w:t>7</w:t>
+            </w:r>
+            <w:r>
+              <w:rPr>
+                <w:noProof/>
+                <w:webHidden/>
+              </w:rPr>
+              <w:fldChar w:fldCharType="end"/>
+            </w:r>
+          </w:hyperlink>
+        </w:p>
+        <w:p>
+          <w:pPr>
+            <w:pStyle w:val="TDC3"/>
+            <w:tabs>
+              <w:tab w:val="left" w:pos="1320"/>
+              <w:tab w:val="right" w:leader="dot" w:pos="8828"/>
+            </w:tabs>
+            <w:rPr>
+              <w:noProof/>
+            </w:rPr>
+          </w:pPr>
+          <w:hyperlink w:anchor="_Toc436342334" w:history="1">
+            <w:r>
+              <w:rPr>
+                <w:rStyle w:val="Hipervnculo"/>
+                <w:noProof/>
+              </w:rPr>
+              <w:t>2.5.2.</w:t>
+            </w:r>
+            <w:r>
+              <w:rPr>
+                <w:noProof/>
+              </w:rPr>
+              <w:tab/>
+            </w:r>
+            <w:r>
+              <w:rPr>
+                <w:rStyle w:val="Hipervnculo"/>
+                <w:noProof/>
+              </w:rPr>
+              <w:t>Documentación</w:t>
+            </w:r>
+            <w:r>
+              <w:rPr>
+                <w:noProof/>
+                <w:webHidden/>
+              </w:rPr>
+              <w:tab/>
+            </w:r>
+            <w:r>
+              <w:rPr>
+                <w:noProof/>
+                <w:webHidden/>
+              </w:rPr>
+              <w:fldChar w:fldCharType="begin"/>
+            </w:r>
+            <w:r>
+              <w:rPr>
+                <w:noProof/>
+                <w:webHidden/>
+              </w:rPr>
+              <w:instrText xml:space="preserve"> PAGEREF _Toc436342334 \h </w:instrText>
+            </w:r>
+            <w:r>
+              <w:rPr>
+                <w:noProof/>
+                <w:webHidden/>
+              </w:rPr>
+            </w:r>
+            <w:r>
+              <w:rPr>
+                <w:noProof/>
+                <w:webHidden/>
+              </w:rPr>
+              <w:fldChar w:fldCharType="separate"/>
+            </w:r>
+            <w:r>
+              <w:rPr>
+                <w:noProof/>
+                <w:webHidden/>
+              </w:rPr>
+              <w:t>8</w:t>
+            </w:r>
+            <w:r>
+              <w:rPr>
+                <w:noProof/>
+                <w:webHidden/>
+              </w:rPr>
+              <w:fldChar w:fldCharType="end"/>
+            </w:r>
+          </w:hyperlink>
+        </w:p>
+        <w:p>
+          <w:pPr>
+            <w:pStyle w:val="TDC3"/>
+            <w:tabs>
+              <w:tab w:val="left" w:pos="1320"/>
+              <w:tab w:val="right" w:leader="dot" w:pos="8828"/>
+            </w:tabs>
+            <w:rPr>
+              <w:noProof/>
+            </w:rPr>
+          </w:pPr>
+          <w:hyperlink w:anchor="_Toc436342335" w:history="1">
+            <w:r>
+              <w:rPr>
+                <w:rStyle w:val="Hipervnculo"/>
+                <w:noProof/>
+              </w:rPr>
+              <w:t>2.5.3.</w:t>
+            </w:r>
+            <w:r>
+              <w:rPr>
+                <w:noProof/>
+              </w:rPr>
+              <w:tab/>
+            </w:r>
+            <w:r>
+              <w:rPr>
+                <w:rStyle w:val="Hipervnculo"/>
+                <w:noProof/>
+              </w:rPr>
+              <w:t>Políticas</w:t>
+            </w:r>
+            <w:r>
+              <w:rPr>
+                <w:noProof/>
+                <w:webHidden/>
+              </w:rPr>
+              <w:tab/>
+            </w:r>
+            <w:r>
+              <w:rPr>
+                <w:noProof/>
+                <w:webHidden/>
+              </w:rPr>
+              <w:fldChar w:fldCharType="begin"/>
+            </w:r>
+            <w:r>
+              <w:rPr>
+                <w:noProof/>
+                <w:webHidden/>
+              </w:rPr>
+              <w:instrText xml:space="preserve"> PAGEREF _Toc436342335 \h </w:instrText>
+            </w:r>
+            <w:r>
+              <w:rPr>
+                <w:noProof/>
+                <w:webHidden/>
+              </w:rPr>
+            </w:r>
+            <w:r>
+              <w:rPr>
+                <w:noProof/>
+                <w:webHidden/>
+              </w:rPr>
+              <w:fldChar w:fldCharType="separate"/>
+            </w:r>
+            <w:r>
+              <w:rPr>
+                <w:noProof/>
+                <w:webHidden/>
+              </w:rPr>
+              <w:t>8</w:t>
             </w:r>
             <w:r>
               <w:rPr>
@@ -1587,6 +3058,7 @@
           <w:pPr>
             <w:pStyle w:val="TDC2"/>
             <w:tabs>
+              <w:tab w:val="left" w:pos="880"/>
               <w:tab w:val="right" w:leader="dot" w:pos="8828"/>
             </w:tabs>
             <w:rPr>
@@ -1597,23 +3069,40 @@
               <w:lang w:eastAsia="es-PE"/>
             </w:rPr>
           </w:pPr>
-          <w:hyperlink w:anchor="_Toc434644437" w:history="1">
+          <w:hyperlink w:anchor="_Toc436342336" w:history="1">
             <w:r>
               <w:rPr>
                 <w:rStyle w:val="Hipervnculo"/>
                 <w:noProof/>
               </w:rPr>
-              <w:t>Verificación e Implementación:</w:t>
-            </w:r>
-            <w:r>
-              <w:rPr>
-                <w:noProof/>
-                <w:webHidden/>
+              <w:t>2.6.</w:t>
+            </w:r>
+            <w:r>
+              <w:rPr>
+                <w:rFonts w:asciiTheme="minorHAnsi" w:eastAsiaTheme="minorEastAsia" w:hAnsiTheme="minorHAnsi" w:cstheme="minorBidi"/>
+                <w:noProof/>
+                <w:sz w:val="22"/>
+                <w:szCs w:val="22"/>
+                <w:lang w:eastAsia="es-PE"/>
               </w:rPr>
               <w:tab/>
             </w:r>
             <w:r>
               <w:rPr>
+                <w:rStyle w:val="Hipervnculo"/>
+                <w:noProof/>
+              </w:rPr>
+              <w:t>Verificación de la Implementación:</w:t>
+            </w:r>
+            <w:r>
+              <w:rPr>
+                <w:noProof/>
+                <w:webHidden/>
+              </w:rPr>
+              <w:tab/>
+            </w:r>
+            <w:r>
+              <w:rPr>
                 <w:noProof/>
                 <w:webHidden/>
               </w:rPr>
@@ -1624,7 +3113,7 @@
                 <w:noProof/>
                 <w:webHidden/>
               </w:rPr>
-              <w:instrText xml:space="preserve"> PAGEREF _Toc434644437 \h </w:instrText>
+              <w:instrText xml:space="preserve"> PAGEREF _Toc436342336 \h </w:instrText>
             </w:r>
             <w:r>
               <w:rPr>
@@ -1644,7 +3133,253 @@
                 <w:noProof/>
                 <w:webHidden/>
               </w:rPr>
-              <w:t>6</w:t>
+              <w:t>8</w:t>
+            </w:r>
+            <w:r>
+              <w:rPr>
+                <w:noProof/>
+                <w:webHidden/>
+              </w:rPr>
+              <w:fldChar w:fldCharType="end"/>
+            </w:r>
+          </w:hyperlink>
+        </w:p>
+        <w:p>
+          <w:pPr>
+            <w:pStyle w:val="TDC3"/>
+            <w:tabs>
+              <w:tab w:val="left" w:pos="1320"/>
+              <w:tab w:val="right" w:leader="dot" w:pos="8828"/>
+            </w:tabs>
+            <w:rPr>
+              <w:noProof/>
+            </w:rPr>
+          </w:pPr>
+          <w:hyperlink w:anchor="_Toc436342337" w:history="1">
+            <w:r>
+              <w:rPr>
+                <w:rStyle w:val="Hipervnculo"/>
+                <w:noProof/>
+              </w:rPr>
+              <w:t>2.6.1.</w:t>
+            </w:r>
+            <w:r>
+              <w:rPr>
+                <w:noProof/>
+              </w:rPr>
+              <w:tab/>
+            </w:r>
+            <w:r>
+              <w:rPr>
+                <w:rStyle w:val="Hipervnculo"/>
+                <w:noProof/>
+              </w:rPr>
+              <w:t>Actividades</w:t>
+            </w:r>
+            <w:r>
+              <w:rPr>
+                <w:noProof/>
+                <w:webHidden/>
+              </w:rPr>
+              <w:tab/>
+            </w:r>
+            <w:r>
+              <w:rPr>
+                <w:noProof/>
+                <w:webHidden/>
+              </w:rPr>
+              <w:fldChar w:fldCharType="begin"/>
+            </w:r>
+            <w:r>
+              <w:rPr>
+                <w:noProof/>
+                <w:webHidden/>
+              </w:rPr>
+              <w:instrText xml:space="preserve"> PAGEREF _Toc436342337 \h </w:instrText>
+            </w:r>
+            <w:r>
+              <w:rPr>
+                <w:noProof/>
+                <w:webHidden/>
+              </w:rPr>
+            </w:r>
+            <w:r>
+              <w:rPr>
+                <w:noProof/>
+                <w:webHidden/>
+              </w:rPr>
+              <w:fldChar w:fldCharType="separate"/>
+            </w:r>
+            <w:r>
+              <w:rPr>
+                <w:noProof/>
+                <w:webHidden/>
+              </w:rPr>
+              <w:t>8</w:t>
+            </w:r>
+            <w:r>
+              <w:rPr>
+                <w:noProof/>
+                <w:webHidden/>
+              </w:rPr>
+              <w:fldChar w:fldCharType="end"/>
+            </w:r>
+          </w:hyperlink>
+        </w:p>
+        <w:p>
+          <w:pPr>
+            <w:pStyle w:val="TDC3"/>
+            <w:tabs>
+              <w:tab w:val="left" w:pos="1320"/>
+              <w:tab w:val="right" w:leader="dot" w:pos="8828"/>
+            </w:tabs>
+            <w:rPr>
+              <w:noProof/>
+            </w:rPr>
+          </w:pPr>
+          <w:hyperlink w:anchor="_Toc436342338" w:history="1">
+            <w:r>
+              <w:rPr>
+                <w:rStyle w:val="Hipervnculo"/>
+                <w:noProof/>
+              </w:rPr>
+              <w:t>2.6.2.</w:t>
+            </w:r>
+            <w:r>
+              <w:rPr>
+                <w:noProof/>
+              </w:rPr>
+              <w:tab/>
+            </w:r>
+            <w:r>
+              <w:rPr>
+                <w:rStyle w:val="Hipervnculo"/>
+                <w:noProof/>
+              </w:rPr>
+              <w:t>Documentación</w:t>
+            </w:r>
+            <w:r>
+              <w:rPr>
+                <w:noProof/>
+                <w:webHidden/>
+              </w:rPr>
+              <w:tab/>
+            </w:r>
+            <w:r>
+              <w:rPr>
+                <w:noProof/>
+                <w:webHidden/>
+              </w:rPr>
+              <w:fldChar w:fldCharType="begin"/>
+            </w:r>
+            <w:r>
+              <w:rPr>
+                <w:noProof/>
+                <w:webHidden/>
+              </w:rPr>
+              <w:instrText xml:space="preserve"> PAGEREF _Toc436342338 \h </w:instrText>
+            </w:r>
+            <w:r>
+              <w:rPr>
+                <w:noProof/>
+                <w:webHidden/>
+              </w:rPr>
+            </w:r>
+            <w:r>
+              <w:rPr>
+                <w:noProof/>
+                <w:webHidden/>
+              </w:rPr>
+              <w:fldChar w:fldCharType="separate"/>
+            </w:r>
+            <w:r>
+              <w:rPr>
+                <w:noProof/>
+                <w:webHidden/>
+              </w:rPr>
+              <w:t>8</w:t>
+            </w:r>
+            <w:r>
+              <w:rPr>
+                <w:noProof/>
+                <w:webHidden/>
+              </w:rPr>
+              <w:fldChar w:fldCharType="end"/>
+            </w:r>
+          </w:hyperlink>
+        </w:p>
+        <w:p>
+          <w:pPr>
+            <w:pStyle w:val="TDC3"/>
+            <w:tabs>
+              <w:tab w:val="left" w:pos="1320"/>
+              <w:tab w:val="right" w:leader="dot" w:pos="8828"/>
+            </w:tabs>
+            <w:rPr>
+              <w:noProof/>
+            </w:rPr>
+          </w:pPr>
+          <w:hyperlink w:anchor="_Toc436342339" w:history="1">
+            <w:r>
+              <w:rPr>
+                <w:rStyle w:val="Hipervnculo"/>
+                <w:noProof/>
+              </w:rPr>
+              <w:t>2.6.3.</w:t>
+            </w:r>
+            <w:r>
+              <w:rPr>
+                <w:noProof/>
+              </w:rPr>
+              <w:tab/>
+            </w:r>
+            <w:r>
+              <w:rPr>
+                <w:rStyle w:val="Hipervnculo"/>
+                <w:noProof/>
+              </w:rPr>
+              <w:t>Políticas</w:t>
+            </w:r>
+            <w:r>
+              <w:rPr>
+                <w:noProof/>
+                <w:webHidden/>
+              </w:rPr>
+              <w:tab/>
+            </w:r>
+            <w:r>
+              <w:rPr>
+                <w:noProof/>
+                <w:webHidden/>
+              </w:rPr>
+              <w:fldChar w:fldCharType="begin"/>
+            </w:r>
+            <w:r>
+              <w:rPr>
+                <w:noProof/>
+                <w:webHidden/>
+              </w:rPr>
+              <w:instrText xml:space="preserve"> PAGEREF _Toc436342339 \h </w:instrText>
+            </w:r>
+            <w:r>
+              <w:rPr>
+                <w:noProof/>
+                <w:webHidden/>
+              </w:rPr>
+            </w:r>
+            <w:r>
+              <w:rPr>
+                <w:noProof/>
+                <w:webHidden/>
+              </w:rPr>
+              <w:fldChar w:fldCharType="separate"/>
+            </w:r>
+            <w:r>
+              <w:rPr>
+                <w:noProof/>
+                <w:webHidden/>
+              </w:rPr>
+              <w:t>8</w:t>
             </w:r>
             <w:r>
               <w:rPr>
@@ -1659,6 +3394,7 @@
           <w:pPr>
             <w:pStyle w:val="TDC2"/>
             <w:tabs>
+              <w:tab w:val="left" w:pos="880"/>
               <w:tab w:val="right" w:leader="dot" w:pos="8828"/>
             </w:tabs>
             <w:rPr>
@@ -1669,12 +3405,29 @@
               <w:lang w:eastAsia="es-PE"/>
             </w:rPr>
           </w:pPr>
-          <w:hyperlink w:anchor="_Toc434644438" w:history="1">
+          <w:hyperlink w:anchor="_Toc436342340" w:history="1">
             <w:r>
               <w:rPr>
                 <w:rStyle w:val="Hipervnculo"/>
                 <w:noProof/>
               </w:rPr>
+              <w:t>2.7.</w:t>
+            </w:r>
+            <w:r>
+              <w:rPr>
+                <w:rFonts w:asciiTheme="minorHAnsi" w:eastAsiaTheme="minorEastAsia" w:hAnsiTheme="minorHAnsi" w:cstheme="minorBidi"/>
+                <w:noProof/>
+                <w:sz w:val="22"/>
+                <w:szCs w:val="22"/>
+                <w:lang w:eastAsia="es-PE"/>
+              </w:rPr>
+              <w:tab/>
+            </w:r>
+            <w:r>
+              <w:rPr>
+                <w:rStyle w:val="Hipervnculo"/>
+                <w:noProof/>
+              </w:rPr>
               <w:t>Cierre:</w:t>
             </w:r>
             <w:r>
@@ -1696,7 +3449,7 @@
                 <w:noProof/>
                 <w:webHidden/>
               </w:rPr>
-              <w:instrText xml:space="preserve"> PAGEREF _Toc434644438 \h </w:instrText>
+              <w:instrText xml:space="preserve"> PAGEREF _Toc436342340 \h </w:instrText>
             </w:r>
             <w:r>
               <w:rPr>
@@ -1716,7 +3469,89 @@
                 <w:noProof/>
                 <w:webHidden/>
               </w:rPr>
-              <w:t>6</w:t>
+              <w:t>8</w:t>
+            </w:r>
+            <w:r>
+              <w:rPr>
+                <w:noProof/>
+                <w:webHidden/>
+              </w:rPr>
+              <w:fldChar w:fldCharType="end"/>
+            </w:r>
+          </w:hyperlink>
+        </w:p>
+        <w:p>
+          <w:pPr>
+            <w:pStyle w:val="TDC3"/>
+            <w:tabs>
+              <w:tab w:val="left" w:pos="1320"/>
+              <w:tab w:val="right" w:leader="dot" w:pos="8828"/>
+            </w:tabs>
+            <w:rPr>
+              <w:noProof/>
+            </w:rPr>
+          </w:pPr>
+          <w:hyperlink w:anchor="_Toc436342341" w:history="1">
+            <w:r>
+              <w:rPr>
+                <w:rStyle w:val="Hipervnculo"/>
+                <w:noProof/>
+              </w:rPr>
+              <w:t>2.7.1.</w:t>
+            </w:r>
+            <w:r>
+              <w:rPr>
+                <w:noProof/>
+              </w:rPr>
+              <w:tab/>
+            </w:r>
+            <w:r>
+              <w:rPr>
+                <w:rStyle w:val="Hipervnculo"/>
+                <w:noProof/>
+              </w:rPr>
+              <w:t>Políticas</w:t>
+            </w:r>
+            <w:r>
+              <w:rPr>
+                <w:noProof/>
+                <w:webHidden/>
+              </w:rPr>
+              <w:tab/>
+            </w:r>
+            <w:r>
+              <w:rPr>
+                <w:noProof/>
+                <w:webHidden/>
+              </w:rPr>
+              <w:fldChar w:fldCharType="begin"/>
+            </w:r>
+            <w:r>
+              <w:rPr>
+                <w:noProof/>
+                <w:webHidden/>
+              </w:rPr>
+              <w:instrText xml:space="preserve"> PAGEREF _Toc436342341 \h </w:instrText>
+            </w:r>
+            <w:r>
+              <w:rPr>
+                <w:noProof/>
+                <w:webHidden/>
+              </w:rPr>
+            </w:r>
+            <w:r>
+              <w:rPr>
+                <w:noProof/>
+                <w:webHidden/>
+              </w:rPr>
+              <w:fldChar w:fldCharType="separate"/>
+            </w:r>
+            <w:r>
+              <w:rPr>
+                <w:noProof/>
+                <w:webHidden/>
+              </w:rPr>
+              <w:t>8</w:t>
             </w:r>
             <w:r>
               <w:rPr>
@@ -1741,7 +3576,7 @@
               <w:lang w:eastAsia="es-PE"/>
             </w:rPr>
           </w:pPr>
-          <w:hyperlink w:anchor="_Toc434644439" w:history="1">
+          <w:hyperlink w:anchor="_Toc436342342" w:history="1">
             <w:r>
               <w:rPr>
                 <w:rStyle w:val="Hipervnculo"/>
@@ -1768,7 +3603,7 @@
                 <w:noProof/>
                 <w:webHidden/>
               </w:rPr>
-              <w:instrText xml:space="preserve"> PAGEREF _Toc434644439 \h </w:instrText>
+              <w:instrText xml:space="preserve"> PAGEREF _Toc436342342 \h </w:instrText>
             </w:r>
             <w:r>
               <w:rPr>
@@ -1788,7 +3623,7 @@
                 <w:noProof/>
                 <w:webHidden/>
               </w:rPr>
-              <w:t>7</w:t>
+              <w:t>9</w:t>
             </w:r>
             <w:r>
               <w:rPr>
@@ -1809,8 +3644,6 @@
             <w:fldChar w:fldCharType="end"/>
           </w:r>
         </w:p>
-        <w:bookmarkStart w:id="0" w:name="_GoBack" w:displacedByCustomXml="next"/>
-        <w:bookmarkEnd w:id="0" w:displacedByCustomXml="next"/>
       </w:sdtContent>
     </w:sdt>
     <w:p>
@@ -1873,6 +3706,8 @@
         </w:rPr>
       </w:pPr>
     </w:p>
+    <w:bookmarkStart w:id="0" w:name="_GoBack"/>
+    <w:bookmarkEnd w:id="0"/>
     <w:p>
       <w:pPr>
         <w:pStyle w:val="Tabladeilustraciones"/>
@@ -1896,7 +3731,7 @@
       <w:r>
         <w:fldChar w:fldCharType="separate"/>
       </w:r>
-      <w:hyperlink w:anchor="_Toc434644440" w:history="1">
+      <w:hyperlink w:anchor="_Toc436342343" w:history="1">
         <w:r>
           <w:rPr>
             <w:rStyle w:val="Hipervnculo"/>
@@ -1923,7 +3758,7 @@
             <w:noProof/>
             <w:webHidden/>
           </w:rPr>
-          <w:instrText xml:space="preserve"> PAGEREF _Toc434644440 \h </w:instrText>
+          <w:instrText xml:space="preserve"> PAGEREF _Toc436342343 \h </w:instrText>
         </w:r>
         <w:r>
           <w:rPr>
@@ -1943,7 +3778,7 @@
             <w:noProof/>
             <w:webHidden/>
           </w:rPr>
-          <w:t>5</w:t>
+          <w:t>6</w:t>
         </w:r>
         <w:r>
           <w:rPr>
@@ -1978,7 +3813,7 @@
           <w:numId w:val="10"/>
         </w:numPr>
       </w:pPr>
-      <w:bookmarkStart w:id="1" w:name="_Toc434644427"/>
+      <w:bookmarkStart w:id="1" w:name="_Toc436342311"/>
       <w:r>
         <w:lastRenderedPageBreak/>
         <w:t>INTRODUCCION</w:t>
@@ -2168,7 +4003,7 @@
           <w:lang w:val="es-PE"/>
         </w:rPr>
       </w:pPr>
-      <w:bookmarkStart w:id="2" w:name="_Toc434644428"/>
+      <w:bookmarkStart w:id="2" w:name="_Toc436342312"/>
       <w:r>
         <w:rPr>
           <w:rStyle w:val="Ttulo2Car"/>
@@ -2243,7 +4078,7 @@
           <w:rStyle w:val="Ttulo2Car"/>
         </w:rPr>
       </w:pPr>
-      <w:bookmarkStart w:id="3" w:name="_Toc434644429"/>
+      <w:bookmarkStart w:id="3" w:name="_Toc436342313"/>
       <w:r>
         <w:rPr>
           <w:rStyle w:val="Ttulo2Car"/>
@@ -2317,7 +4152,7 @@
           <w:rFonts w:eastAsia="Verdana"/>
         </w:rPr>
       </w:pPr>
-      <w:bookmarkStart w:id="4" w:name="_Toc434644430"/>
+      <w:bookmarkStart w:id="4" w:name="_Toc436342314"/>
       <w:r>
         <w:rPr>
           <w:rStyle w:val="Ttulo2Car"/>
@@ -2450,7 +4285,7 @@
           <w:lang w:val="es-PE"/>
         </w:rPr>
       </w:pPr>
-      <w:bookmarkStart w:id="5" w:name="_Toc434644431"/>
+      <w:bookmarkStart w:id="5" w:name="_Toc436342315"/>
       <w:r>
         <w:rPr>
           <w:rStyle w:val="Ttulo2Car"/>
@@ -2505,18 +4340,161 @@
         <w:ind w:left="1080"/>
       </w:pPr>
       <w:r>
-        <w:t>El proceso de control de cambio tiene las siguientes actividades en su proceso de control de cambios:</w:t>
+        <w:t>El proceso de control de cambio</w:t>
+      </w:r>
+      <w:r>
+        <w:t xml:space="preserve"> en la empresa Innovación SAC</w:t>
+      </w:r>
+      <w:r>
+        <w:t xml:space="preserve"> tiene las siguientes </w:t>
+      </w:r>
+      <w:r>
+        <w:t>actividades que se muestran en la Ilustración 1:</w:t>
       </w:r>
     </w:p>
     <w:p>
       <w:pPr>
         <w:pStyle w:val="Prrafodelista"/>
+        <w:widowControl w:val="0"/>
+        <w:numPr>
+          <w:ilvl w:val="0"/>
+          <w:numId w:val="9"/>
+        </w:numPr>
+        <w:tabs>
+          <w:tab w:val="center" w:pos="4320"/>
+          <w:tab w:val="right" w:pos="8640"/>
+        </w:tabs>
+      </w:pPr>
+      <w:r>
+        <w:t>Recibir y analizar la petición</w:t>
+      </w:r>
+    </w:p>
+    <w:p>
+      <w:pPr>
+        <w:pStyle w:val="Prrafodelista"/>
+        <w:widowControl w:val="0"/>
+        <w:numPr>
+          <w:ilvl w:val="0"/>
+          <w:numId w:val="9"/>
+        </w:numPr>
+        <w:tabs>
+          <w:tab w:val="center" w:pos="4320"/>
+          <w:tab w:val="right" w:pos="8640"/>
+        </w:tabs>
+      </w:pPr>
+      <w:r>
+        <w:t>Clasificar el cambio</w:t>
+      </w:r>
+    </w:p>
+    <w:p>
+      <w:pPr>
+        <w:pStyle w:val="Prrafodelista"/>
+        <w:widowControl w:val="0"/>
+        <w:numPr>
+          <w:ilvl w:val="0"/>
+          <w:numId w:val="9"/>
+        </w:numPr>
+        <w:tabs>
+          <w:tab w:val="center" w:pos="4320"/>
+          <w:tab w:val="right" w:pos="8640"/>
+        </w:tabs>
+      </w:pPr>
+      <w:r>
+        <w:t>Evaluación del impacto y riesgo</w:t>
+      </w:r>
+    </w:p>
+    <w:p>
+      <w:pPr>
+        <w:pStyle w:val="Prrafodelista"/>
+        <w:widowControl w:val="0"/>
+        <w:numPr>
+          <w:ilvl w:val="0"/>
+          <w:numId w:val="9"/>
+        </w:numPr>
+        <w:tabs>
+          <w:tab w:val="center" w:pos="4320"/>
+          <w:tab w:val="right" w:pos="8640"/>
+        </w:tabs>
+      </w:pPr>
+      <w:r>
+        <w:t>Aprobación del cambio</w:t>
+      </w:r>
+    </w:p>
+    <w:p>
+      <w:pPr>
+        <w:pStyle w:val="Prrafodelista"/>
+        <w:widowControl w:val="0"/>
+        <w:numPr>
+          <w:ilvl w:val="0"/>
+          <w:numId w:val="9"/>
+        </w:numPr>
+        <w:tabs>
+          <w:tab w:val="center" w:pos="4320"/>
+          <w:tab w:val="right" w:pos="8640"/>
+        </w:tabs>
+      </w:pPr>
+      <w:r>
+        <w:t>Planificación y calendarización</w:t>
+      </w:r>
+    </w:p>
+    <w:p>
+      <w:pPr>
+        <w:pStyle w:val="Prrafodelista"/>
+        <w:widowControl w:val="0"/>
+        <w:numPr>
+          <w:ilvl w:val="0"/>
+          <w:numId w:val="9"/>
+        </w:numPr>
+        <w:tabs>
+          <w:tab w:val="center" w:pos="4320"/>
+          <w:tab w:val="right" w:pos="8640"/>
+        </w:tabs>
+      </w:pPr>
+      <w:r>
+        <w:t>Implementación</w:t>
+      </w:r>
+    </w:p>
+    <w:p>
+      <w:pPr>
+        <w:pStyle w:val="Prrafodelista"/>
+        <w:widowControl w:val="0"/>
+        <w:numPr>
+          <w:ilvl w:val="0"/>
+          <w:numId w:val="9"/>
+        </w:numPr>
+        <w:tabs>
+          <w:tab w:val="center" w:pos="4320"/>
+          <w:tab w:val="right" w:pos="8640"/>
+        </w:tabs>
+      </w:pPr>
+      <w:r>
+        <w:t xml:space="preserve">Verificación de la implementación </w:t>
+      </w:r>
+    </w:p>
+    <w:p>
+      <w:pPr>
+        <w:pStyle w:val="Prrafodelista"/>
+        <w:widowControl w:val="0"/>
+        <w:numPr>
+          <w:ilvl w:val="0"/>
+          <w:numId w:val="9"/>
+        </w:numPr>
+        <w:tabs>
+          <w:tab w:val="center" w:pos="4320"/>
+          <w:tab w:val="right" w:pos="8640"/>
+        </w:tabs>
+      </w:pPr>
+      <w:r>
+        <w:t>Cierre</w:t>
+      </w:r>
+    </w:p>
+    <w:p>
+      <w:pPr>
         <w:widowControl w:val="0"/>
         <w:tabs>
           <w:tab w:val="center" w:pos="4320"/>
           <w:tab w:val="right" w:pos="8640"/>
         </w:tabs>
-        <w:ind w:left="1080"/>
       </w:pPr>
     </w:p>
     <w:p>
@@ -2538,7 +4516,7 @@
         <w:lastRenderedPageBreak/>
         <w:drawing>
           <wp:inline distT="0" distB="0" distL="0" distR="0" wp14:anchorId="1E535861" wp14:editId="7E723323">
-            <wp:extent cx="4709160" cy="3796599"/>
+            <wp:extent cx="4710482" cy="3796416"/>
             <wp:effectExtent l="0" t="0" r="0" b="0"/>
             <wp:docPr id="3" name="Imagen 3"/>
             <wp:cNvGraphicFramePr>
@@ -2561,7 +4539,6 @@
                         </a:ext>
                       </a:extLst>
                     </a:blip>
-                    <a:srcRect/>
                     <a:stretch>
                       <a:fillRect/>
                     </a:stretch>
@@ -2569,7 +4546,7 @@
                   <pic:spPr bwMode="auto">
                     <a:xfrm>
                       <a:off x="0" y="0"/>
-                      <a:ext cx="4710482" cy="3797665"/>
+                      <a:ext cx="4710482" cy="3796416"/>
                     </a:xfrm>
                     <a:prstGeom prst="rect">
                       <a:avLst/>
@@ -2590,22 +4567,47 @@
       <w:pPr>
         <w:pStyle w:val="Descripcin"/>
       </w:pPr>
-      <w:bookmarkStart w:id="6" w:name="_Toc434644440"/>
+      <w:bookmarkStart w:id="6" w:name="_Toc436342343"/>
       <w:r>
         <w:t xml:space="preserve">Ilustración </w:t>
       </w:r>
-      <w:fldSimple w:instr=" SEQ Ilustración \* ARABIC ">
-        <w:r>
-          <w:rPr>
-            <w:noProof/>
-          </w:rPr>
-          <w:t>1</w:t>
-        </w:r>
-      </w:fldSimple>
+      <w:r>
+        <w:fldChar w:fldCharType="begin"/>
+      </w:r>
+      <w:r>
+        <w:instrText xml:space="preserve"> SEQ Ilustración \* ARABIC </w:instrText>
+      </w:r>
+      <w:r>
+        <w:fldChar w:fldCharType="separate"/>
+      </w:r>
+      <w:r>
+        <w:rPr>
+          <w:noProof/>
+        </w:rPr>
+        <w:t>1</w:t>
+      </w:r>
+      <w:r>
+        <w:rPr>
+          <w:noProof/>
+        </w:rPr>
+        <w:fldChar w:fldCharType="end"/>
+      </w:r>
       <w:r>
         <w:t xml:space="preserve"> Proceso de control y gestión de cambios</w:t>
       </w:r>
       <w:bookmarkEnd w:id="6"/>
+    </w:p>
+    <w:p>
+      <w:pPr>
+        <w:widowControl w:val="0"/>
+        <w:tabs>
+          <w:tab w:val="center" w:pos="4320"/>
+          <w:tab w:val="right" w:pos="8640"/>
+        </w:tabs>
+      </w:pPr>
+      <w:r>
+        <w:t>Las actividades son detalladas a continuación:</w:t>
+      </w:r>
     </w:p>
     <w:p>
       <w:pPr>
@@ -2620,38 +4622,40 @@
     </w:p>
     <w:p>
       <w:pPr>
-        <w:pStyle w:val="Prrafodelista"/>
-        <w:widowControl w:val="0"/>
-        <w:tabs>
-          <w:tab w:val="center" w:pos="4320"/>
-          <w:tab w:val="right" w:pos="8640"/>
-        </w:tabs>
-        <w:ind w:left="1080"/>
-      </w:pPr>
-    </w:p>
-    <w:p>
-      <w:pPr>
         <w:pStyle w:val="Ttulo2"/>
-      </w:pPr>
-      <w:bookmarkStart w:id="7" w:name="_Toc434644432"/>
-      <w:r>
-        <w:t>Recibir y analizar:</w:t>
+        <w:numPr>
+          <w:ilvl w:val="1"/>
+          <w:numId w:val="10"/>
+        </w:numPr>
+      </w:pPr>
+      <w:bookmarkStart w:id="7" w:name="_Toc436342316"/>
+      <w:r>
+        <w:t>Recibir y analizar</w:t>
+      </w:r>
+      <w:r>
+        <w:t xml:space="preserve"> la petición</w:t>
+      </w:r>
+      <w:r>
+        <w:t>:</w:t>
       </w:r>
       <w:bookmarkEnd w:id="7"/>
       <w:r>
-        <w:t xml:space="preserve"> </w:t>
-      </w:r>
-    </w:p>
-    <w:p>
-      <w:pPr>
-        <w:pStyle w:val="Prrafodelista"/>
-        <w:widowControl w:val="0"/>
-        <w:tabs>
-          <w:tab w:val="center" w:pos="4320"/>
-          <w:tab w:val="right" w:pos="8640"/>
-        </w:tabs>
-        <w:ind w:left="0"/>
-      </w:pPr>
+        <w:t xml:space="preserve">  </w:t>
+      </w:r>
+    </w:p>
+    <w:p>
+      <w:pPr>
+        <w:pStyle w:val="Ttulo3"/>
+        <w:numPr>
+          <w:ilvl w:val="2"/>
+          <w:numId w:val="10"/>
+        </w:numPr>
+      </w:pPr>
+      <w:bookmarkStart w:id="8" w:name="_Toc436342317"/>
+      <w:r>
+        <w:t>Actividades</w:t>
+      </w:r>
+      <w:bookmarkEnd w:id="8"/>
     </w:p>
     <w:p>
       <w:pPr>
@@ -2662,13 +4666,7 @@
         </w:numPr>
       </w:pPr>
       <w:r>
-        <w:t xml:space="preserve">Las solicitudes de cambio se presentarán utilizando el formulario de solicitud de cambio </w:t>
-      </w:r>
-      <w:r>
-        <w:t>que se referencia en el anexo 1, al comité de gestión de cambio</w:t>
-      </w:r>
-      <w:r>
-        <w:t>.</w:t>
+        <w:t>Crear la petición del cambio y asignación del grupo de gestión de cambio</w:t>
       </w:r>
     </w:p>
     <w:p>
@@ -2680,32 +4678,66 @@
         </w:numPr>
       </w:pPr>
       <w:r>
-        <w:t xml:space="preserve">Las solicitudes del cambio deben ser presentadas por el jefe responsable del área que la solicita. </w:t>
-      </w:r>
-      <w:r>
-        <w:t xml:space="preserve"> </w:t>
-      </w:r>
+        <w:t>Verificar la petición del cambio</w:t>
+      </w:r>
+    </w:p>
+    <w:p>
+      <w:pPr>
+        <w:pStyle w:val="Ttulo3"/>
+        <w:numPr>
+          <w:ilvl w:val="2"/>
+          <w:numId w:val="10"/>
+        </w:numPr>
+      </w:pPr>
+      <w:bookmarkStart w:id="9" w:name="_Toc436342318"/>
+      <w:r>
+        <w:t>Documentación</w:t>
+      </w:r>
+      <w:bookmarkEnd w:id="9"/>
     </w:p>
     <w:p>
       <w:pPr>
         <w:pStyle w:val="Prrafodelista"/>
-        <w:widowControl w:val="0"/>
-        <w:tabs>
-          <w:tab w:val="center" w:pos="4320"/>
-          <w:tab w:val="right" w:pos="8640"/>
-        </w:tabs>
+        <w:numPr>
+          <w:ilvl w:val="0"/>
+          <w:numId w:val="18"/>
+        </w:numPr>
+      </w:pPr>
+      <w:r>
+        <w:t>Solicitud de cambio del jefe responsable del área</w:t>
+      </w:r>
+    </w:p>
+    <w:p>
+      <w:pPr>
+        <w:pStyle w:val="Prrafodelista"/>
+        <w:numPr>
+          <w:ilvl w:val="0"/>
+          <w:numId w:val="18"/>
+        </w:numPr>
+      </w:pPr>
+      <w:r>
+        <w:t xml:space="preserve">Formato de Control de cambio </w:t>
+      </w:r>
+    </w:p>
+    <w:p>
+      <w:pPr>
+        <w:pStyle w:val="Prrafodelista"/>
         <w:ind w:left="1080"/>
       </w:pPr>
     </w:p>
     <w:p>
       <w:pPr>
-        <w:pStyle w:val="Ttulo2"/>
-      </w:pPr>
-      <w:bookmarkStart w:id="8" w:name="_Toc434644433"/>
-      <w:r>
-        <w:t>Clasificar el cambio:</w:t>
-      </w:r>
-      <w:bookmarkEnd w:id="8"/>
+        <w:pStyle w:val="Ttulo3"/>
+        <w:numPr>
+          <w:ilvl w:val="2"/>
+          <w:numId w:val="10"/>
+        </w:numPr>
+      </w:pPr>
+      <w:bookmarkStart w:id="10" w:name="_Toc436342319"/>
+      <w:r>
+        <w:t>Políticas</w:t>
+      </w:r>
+      <w:bookmarkEnd w:id="10"/>
     </w:p>
     <w:p>
       <w:pPr>
@@ -2721,7 +4753,10 @@
         </w:tabs>
       </w:pPr>
       <w:r>
-        <w:t xml:space="preserve">Se realizara un análisis inicial del cambio, asignándole un tipo y prioridad. </w:t>
+        <w:t>El analista registra el cambio cuando el jefe responsable del área solicitante autoriza su registro</w:t>
+      </w:r>
+      <w:r>
+        <w:tab/>
       </w:r>
     </w:p>
     <w:p>
@@ -2738,6 +4773,64 @@
         </w:tabs>
       </w:pPr>
       <w:r>
+        <w:t>Todas las actividades durante el proceso de registro se deben documentar en la herramienta suministrada para la gestión de la solicitud de cambio</w:t>
+      </w:r>
+    </w:p>
+    <w:p>
+      <w:pPr>
+        <w:widowControl w:val="0"/>
+        <w:tabs>
+          <w:tab w:val="center" w:pos="4320"/>
+          <w:tab w:val="right" w:pos="8640"/>
+        </w:tabs>
+        <w:ind w:left="360"/>
+      </w:pPr>
+    </w:p>
+    <w:p>
+      <w:pPr>
+        <w:pStyle w:val="Ttulo2"/>
+        <w:numPr>
+          <w:ilvl w:val="1"/>
+          <w:numId w:val="10"/>
+        </w:numPr>
+      </w:pPr>
+      <w:bookmarkStart w:id="11" w:name="_Toc436342320"/>
+      <w:r>
+        <w:t>Clasificar el cambio:</w:t>
+      </w:r>
+      <w:bookmarkEnd w:id="11"/>
+    </w:p>
+    <w:p>
+      <w:pPr>
+        <w:pStyle w:val="Prrafodelista"/>
+        <w:widowControl w:val="0"/>
+        <w:numPr>
+          <w:ilvl w:val="0"/>
+          <w:numId w:val="18"/>
+        </w:numPr>
+        <w:tabs>
+          <w:tab w:val="center" w:pos="4320"/>
+          <w:tab w:val="right" w:pos="8640"/>
+        </w:tabs>
+      </w:pPr>
+      <w:r>
+        <w:t xml:space="preserve">Se realizara un análisis inicial del cambio, asignándole un tipo y prioridad. </w:t>
+      </w:r>
+    </w:p>
+    <w:p>
+      <w:pPr>
+        <w:pStyle w:val="Prrafodelista"/>
+        <w:widowControl w:val="0"/>
+        <w:numPr>
+          <w:ilvl w:val="0"/>
+          <w:numId w:val="18"/>
+        </w:numPr>
+        <w:tabs>
+          <w:tab w:val="center" w:pos="4320"/>
+          <w:tab w:val="right" w:pos="8640"/>
+        </w:tabs>
+      </w:pPr>
+      <w:r>
         <w:t>L</w:t>
       </w:r>
       <w:r>
@@ -2869,7 +4962,123 @@
         </w:tabs>
       </w:pPr>
       <w:r>
+        <w:lastRenderedPageBreak/>
         <w:t>Baja</w:t>
+      </w:r>
+    </w:p>
+    <w:p>
+      <w:pPr>
+        <w:pStyle w:val="Ttulo3"/>
+        <w:numPr>
+          <w:ilvl w:val="2"/>
+          <w:numId w:val="10"/>
+        </w:numPr>
+      </w:pPr>
+      <w:bookmarkStart w:id="12" w:name="_Toc436342321"/>
+      <w:r>
+        <w:t>Actividades</w:t>
+      </w:r>
+      <w:bookmarkEnd w:id="12"/>
+    </w:p>
+    <w:p>
+      <w:pPr>
+        <w:pStyle w:val="Prrafodelista"/>
+        <w:numPr>
+          <w:ilvl w:val="0"/>
+          <w:numId w:val="18"/>
+        </w:numPr>
+      </w:pPr>
+      <w:r>
+        <w:t>Análisis inicial del cambio (tipo y prioridad)</w:t>
+      </w:r>
+    </w:p>
+    <w:p>
+      <w:pPr>
+        <w:pStyle w:val="Prrafodelista"/>
+        <w:numPr>
+          <w:ilvl w:val="0"/>
+          <w:numId w:val="18"/>
+        </w:numPr>
+      </w:pPr>
+      <w:r>
+        <w:t>Analizar el cambio</w:t>
+      </w:r>
+    </w:p>
+    <w:p>
+      <w:pPr>
+        <w:pStyle w:val="Ttulo3"/>
+        <w:numPr>
+          <w:ilvl w:val="2"/>
+          <w:numId w:val="10"/>
+        </w:numPr>
+      </w:pPr>
+      <w:bookmarkStart w:id="13" w:name="_Toc436342322"/>
+      <w:r>
+        <w:t>Documentación</w:t>
+      </w:r>
+      <w:bookmarkEnd w:id="13"/>
+    </w:p>
+    <w:p>
+      <w:pPr>
+        <w:pStyle w:val="Prrafodelista"/>
+        <w:numPr>
+          <w:ilvl w:val="0"/>
+          <w:numId w:val="18"/>
+        </w:numPr>
+      </w:pPr>
+      <w:r>
+        <w:t>Solicitud de cambio</w:t>
+      </w:r>
+    </w:p>
+    <w:p>
+      <w:pPr>
+        <w:pStyle w:val="Ttulo3"/>
+        <w:numPr>
+          <w:ilvl w:val="2"/>
+          <w:numId w:val="10"/>
+        </w:numPr>
+      </w:pPr>
+      <w:bookmarkStart w:id="14" w:name="_Toc436342323"/>
+      <w:r>
+        <w:t>Políticas</w:t>
+      </w:r>
+      <w:bookmarkEnd w:id="14"/>
+    </w:p>
+    <w:p>
+      <w:pPr>
+        <w:pStyle w:val="Prrafodelista"/>
+        <w:widowControl w:val="0"/>
+        <w:numPr>
+          <w:ilvl w:val="0"/>
+          <w:numId w:val="18"/>
+        </w:numPr>
+        <w:tabs>
+          <w:tab w:val="center" w:pos="4320"/>
+          <w:tab w:val="right" w:pos="8640"/>
+        </w:tabs>
+      </w:pPr>
+      <w:r>
+        <w:t>La información de la solicitud de cambio debe estar completa y consistente</w:t>
+      </w:r>
+    </w:p>
+    <w:p>
+      <w:pPr>
+        <w:pStyle w:val="Prrafodelista"/>
+        <w:widowControl w:val="0"/>
+        <w:numPr>
+          <w:ilvl w:val="0"/>
+          <w:numId w:val="18"/>
+        </w:numPr>
+        <w:tabs>
+          <w:tab w:val="center" w:pos="4320"/>
+          <w:tab w:val="right" w:pos="8640"/>
+        </w:tabs>
+      </w:pPr>
+      <w:r>
+        <w:t xml:space="preserve">Todas las actividades durante el proceso de clasificación se debe documentar en la herramienta suministrada </w:t>
+      </w:r>
+      <w:r>
+        <w:t>para la gestión de la solicitud de cambio</w:t>
       </w:r>
     </w:p>
     <w:p>
@@ -2886,38 +5095,30 @@
     <w:p>
       <w:pPr>
         <w:pStyle w:val="Ttulo2"/>
-      </w:pPr>
-      <w:bookmarkStart w:id="9" w:name="_Toc434644434"/>
-      <w:r>
-        <w:t>Evaluación del impacto y riesgos</w:t>
-      </w:r>
-      <w:r>
-        <w:t>:</w:t>
-      </w:r>
-      <w:bookmarkEnd w:id="9"/>
-    </w:p>
-    <w:p>
-      <w:pPr>
-        <w:pStyle w:val="Prrafodelista"/>
-        <w:widowControl w:val="0"/>
         <w:numPr>
-          <w:ilvl w:val="0"/>
-          <w:numId w:val="19"/>
+          <w:ilvl w:val="1"/>
+          <w:numId w:val="10"/>
         </w:numPr>
-        <w:tabs>
-          <w:tab w:val="center" w:pos="4320"/>
-          <w:tab w:val="right" w:pos="8640"/>
-        </w:tabs>
-      </w:pPr>
-      <w:r>
-        <w:t>El comité de cambios clasificar</w:t>
-      </w:r>
-      <w:r>
-        <w:t>a</w:t>
-      </w:r>
-      <w:r>
-        <w:t xml:space="preserve"> el cambio según el impacto que tenga en el proyecto y las restricciones del proyecto (tiempo y costo)</w:t>
-      </w:r>
+      </w:pPr>
+      <w:bookmarkStart w:id="15" w:name="_Toc436342324"/>
+      <w:r>
+        <w:t>Evaluación del impacto y riesgos:</w:t>
+      </w:r>
+      <w:bookmarkEnd w:id="15"/>
+    </w:p>
+    <w:p>
+      <w:pPr>
+        <w:pStyle w:val="Ttulo3"/>
+        <w:numPr>
+          <w:ilvl w:val="2"/>
+          <w:numId w:val="10"/>
+        </w:numPr>
+      </w:pPr>
+      <w:bookmarkStart w:id="16" w:name="_Toc436342325"/>
+      <w:r>
+        <w:t>Actividades</w:t>
+      </w:r>
+      <w:bookmarkEnd w:id="16"/>
     </w:p>
     <w:p>
       <w:pPr>
@@ -2928,56 +5129,139 @@
         </w:numPr>
       </w:pPr>
       <w:r>
-        <w:t xml:space="preserve">El </w:t>
-      </w:r>
-      <w:r>
-        <w:t xml:space="preserve">comité de cambios buscará riesgos y problemas de los probables cambios cada 15 días. </w:t>
+        <w:t xml:space="preserve">Identificación y análisis del impacto del cambio </w:t>
       </w:r>
     </w:p>
     <w:p>
       <w:pPr>
         <w:pStyle w:val="Prrafodelista"/>
-        <w:widowControl w:val="0"/>
         <w:numPr>
           <w:ilvl w:val="0"/>
           <w:numId w:val="18"/>
         </w:numPr>
       </w:pPr>
       <w:r>
-        <w:t xml:space="preserve">El </w:t>
-      </w:r>
-      <w:r>
-        <w:t xml:space="preserve">comité de cambios identificará los puntos de control en la ruta crítica del  Cronograma de actividades donde podrá consultar al equipo del proyecto, cliente, patrocinador, y grupos de interés </w:t>
-      </w:r>
-      <w:r>
-        <w:lastRenderedPageBreak/>
-        <w:t xml:space="preserve">por cambios extras. </w:t>
+        <w:t xml:space="preserve">Analizar riesgos del cambio </w:t>
       </w:r>
     </w:p>
     <w:p>
       <w:pPr>
         <w:pStyle w:val="Prrafodelista"/>
-        <w:widowControl w:val="0"/>
         <w:numPr>
           <w:ilvl w:val="0"/>
           <w:numId w:val="18"/>
         </w:numPr>
       </w:pPr>
       <w:r>
-        <w:t>El comité de cambios verificara la modificación del alcance.</w:t>
+        <w:t xml:space="preserve">Verificar modificación del alcance del cambio </w:t>
       </w:r>
     </w:p>
     <w:p>
       <w:pPr>
         <w:pStyle w:val="Prrafodelista"/>
-        <w:widowControl w:val="0"/>
         <w:numPr>
           <w:ilvl w:val="0"/>
           <w:numId w:val="18"/>
         </w:numPr>
       </w:pPr>
       <w:r>
-        <w:t>El comité de cambios ajustara el plan de trabajo del cambio</w:t>
+        <w:t xml:space="preserve">Ajustar el plan del cambio </w:t>
+      </w:r>
+    </w:p>
+    <w:p>
+      <w:pPr>
+        <w:pStyle w:val="Prrafodelista"/>
+        <w:numPr>
+          <w:ilvl w:val="0"/>
+          <w:numId w:val="18"/>
+        </w:numPr>
+      </w:pPr>
+      <w:r>
+        <w:t>Analizar el impacto sobre los cambios en curso</w:t>
+      </w:r>
+    </w:p>
+    <w:p>
+      <w:pPr>
+        <w:pStyle w:val="Ttulo3"/>
+        <w:numPr>
+          <w:ilvl w:val="2"/>
+          <w:numId w:val="10"/>
+        </w:numPr>
+      </w:pPr>
+      <w:bookmarkStart w:id="17" w:name="_Toc436342326"/>
+      <w:r>
+        <w:t>Documentación</w:t>
+      </w:r>
+      <w:bookmarkEnd w:id="17"/>
+    </w:p>
+    <w:p>
+      <w:pPr>
+        <w:pStyle w:val="Prrafodelista"/>
+        <w:numPr>
+          <w:ilvl w:val="0"/>
+          <w:numId w:val="18"/>
+        </w:numPr>
+      </w:pPr>
+      <w:r>
+        <w:t xml:space="preserve">Solicitud de cambio </w:t>
+      </w:r>
+    </w:p>
+    <w:p>
+      <w:pPr>
+        <w:pStyle w:val="Prrafodelista"/>
+        <w:numPr>
+          <w:ilvl w:val="0"/>
+          <w:numId w:val="18"/>
+        </w:numPr>
+      </w:pPr>
+      <w:r>
+        <w:t>Documentos de ingeniería de los módulos impactados</w:t>
+      </w:r>
+    </w:p>
+    <w:p>
+      <w:pPr>
+        <w:pStyle w:val="Ttulo3"/>
+        <w:numPr>
+          <w:ilvl w:val="2"/>
+          <w:numId w:val="10"/>
+        </w:numPr>
+      </w:pPr>
+      <w:bookmarkStart w:id="18" w:name="_Toc436342327"/>
+      <w:r>
+        <w:t>Políticas</w:t>
+      </w:r>
+      <w:bookmarkEnd w:id="18"/>
+    </w:p>
+    <w:p>
+      <w:pPr>
+        <w:pStyle w:val="Prrafodelista"/>
+        <w:numPr>
+          <w:ilvl w:val="0"/>
+          <w:numId w:val="18"/>
+        </w:numPr>
+      </w:pPr>
+      <w:r>
+        <w:t>Todo impacto en el cliente involucrado debe ser presentado ante el comité de cambios, para evaluar y aprobar con ellos el tipo de cambios</w:t>
+      </w:r>
+    </w:p>
+    <w:p>
+      <w:pPr>
+        <w:pStyle w:val="Prrafodelista"/>
+        <w:numPr>
+          <w:ilvl w:val="0"/>
+          <w:numId w:val="18"/>
+        </w:numPr>
+      </w:pPr>
+      <w:r>
+        <w:t xml:space="preserve">Todo cambio que genere un cambio en la versión sobre cualquier componente de TI, debe adjuntar el </w:t>
+      </w:r>
+      <w:proofErr w:type="spellStart"/>
+      <w:r>
+        <w:t>Release</w:t>
+      </w:r>
+      <w:proofErr w:type="spellEnd"/>
+      <w:r>
+        <w:t xml:space="preserve"> Note y su correspondiente explicación frente al impacto sobre las aplicaciones, servidores y base de datos, para poder analizar un análisis de riesgo apropiado</w:t>
       </w:r>
     </w:p>
     <w:p>
@@ -2994,65 +5278,195 @@
     <w:p>
       <w:pPr>
         <w:pStyle w:val="Ttulo2"/>
-      </w:pPr>
-      <w:bookmarkStart w:id="10" w:name="_Toc434644435"/>
+        <w:numPr>
+          <w:ilvl w:val="1"/>
+          <w:numId w:val="10"/>
+        </w:numPr>
+      </w:pPr>
+      <w:bookmarkStart w:id="19" w:name="_Toc436342328"/>
       <w:r>
         <w:t>Aprobación</w:t>
       </w:r>
       <w:r>
+        <w:t xml:space="preserve"> del cambio</w:t>
+      </w:r>
+      <w:r>
         <w:t>:</w:t>
       </w:r>
-      <w:bookmarkEnd w:id="10"/>
+      <w:bookmarkEnd w:id="19"/>
+    </w:p>
+    <w:p>
+      <w:pPr>
+        <w:pStyle w:val="Ttulo3"/>
+        <w:numPr>
+          <w:ilvl w:val="2"/>
+          <w:numId w:val="10"/>
+        </w:numPr>
+      </w:pPr>
+      <w:bookmarkStart w:id="20" w:name="_Toc436342329"/>
+      <w:r>
+        <w:t>Actividades</w:t>
+      </w:r>
+      <w:bookmarkEnd w:id="20"/>
     </w:p>
     <w:p>
       <w:pPr>
         <w:pStyle w:val="Prrafodelista"/>
-        <w:widowControl w:val="0"/>
+        <w:numPr>
+          <w:ilvl w:val="0"/>
+          <w:numId w:val="18"/>
+        </w:numPr>
+      </w:pPr>
+      <w:r>
+        <w:t>Consultar la clasificación realizada del cambio</w:t>
+      </w:r>
+    </w:p>
+    <w:p>
+      <w:pPr>
+        <w:pStyle w:val="Prrafodelista"/>
+        <w:numPr>
+          <w:ilvl w:val="0"/>
+          <w:numId w:val="18"/>
+        </w:numPr>
+      </w:pPr>
+      <w:r>
+        <w:t xml:space="preserve">Decidir aprobación del cambio </w:t>
+      </w:r>
+    </w:p>
+    <w:p>
+      <w:pPr>
+        <w:pStyle w:val="Prrafodelista"/>
+        <w:numPr>
+          <w:ilvl w:val="0"/>
+          <w:numId w:val="18"/>
+        </w:numPr>
+      </w:pPr>
+      <w:r>
+        <w:t xml:space="preserve">Agendar comité de cambio </w:t>
+      </w:r>
+    </w:p>
+    <w:p>
+      <w:pPr>
+        <w:pStyle w:val="Prrafodelista"/>
+        <w:numPr>
+          <w:ilvl w:val="0"/>
+          <w:numId w:val="18"/>
+        </w:numPr>
+      </w:pPr>
+      <w:r>
+        <w:t>Analizar relaciones con otros cambios</w:t>
+      </w:r>
+    </w:p>
+    <w:p>
+      <w:pPr>
+        <w:pStyle w:val="Prrafodelista"/>
+        <w:numPr>
+          <w:ilvl w:val="0"/>
+          <w:numId w:val="18"/>
+        </w:numPr>
+      </w:pPr>
+      <w:r>
+        <w:t>Agrupar cambios en entregas</w:t>
+      </w:r>
+    </w:p>
+    <w:p>
+      <w:pPr>
+        <w:pStyle w:val="Ttulo3"/>
+        <w:numPr>
+          <w:ilvl w:val="2"/>
+          <w:numId w:val="10"/>
+        </w:numPr>
+      </w:pPr>
+      <w:bookmarkStart w:id="21" w:name="_Toc436342330"/>
+      <w:r>
+        <w:t>Documentación</w:t>
+      </w:r>
+      <w:bookmarkEnd w:id="21"/>
+    </w:p>
+    <w:p>
+      <w:pPr>
+        <w:pStyle w:val="Prrafodelista"/>
         <w:numPr>
           <w:ilvl w:val="0"/>
           <w:numId w:val="21"/>
         </w:numPr>
-        <w:tabs>
-          <w:tab w:val="center" w:pos="4320"/>
-          <w:tab w:val="right" w:pos="8640"/>
-        </w:tabs>
-      </w:pPr>
-      <w:r>
-        <w:t>El comité de cambios decidirá la aprobación de la solicitud de cambios.</w:t>
+      </w:pPr>
+      <w:r>
+        <w:t>Solicitud de cambio</w:t>
       </w:r>
     </w:p>
     <w:p>
       <w:pPr>
         <w:pStyle w:val="Prrafodelista"/>
-        <w:widowControl w:val="0"/>
         <w:numPr>
           <w:ilvl w:val="0"/>
           <w:numId w:val="21"/>
         </w:numPr>
-        <w:tabs>
-          <w:tab w:val="center" w:pos="4320"/>
-          <w:tab w:val="right" w:pos="8640"/>
-        </w:tabs>
-      </w:pPr>
-      <w:r>
-        <w:t>El comité de cambios analizara las relaciones con otros cambios.</w:t>
-      </w:r>
+      </w:pPr>
+      <w:r>
+        <w:t xml:space="preserve">Documento del impacto del cambio </w:t>
+      </w:r>
+    </w:p>
+    <w:p>
+      <w:pPr>
+        <w:pStyle w:val="Ttulo3"/>
+        <w:numPr>
+          <w:ilvl w:val="2"/>
+          <w:numId w:val="10"/>
+        </w:numPr>
+      </w:pPr>
+      <w:bookmarkStart w:id="22" w:name="_Toc436342331"/>
+      <w:r>
+        <w:t>Políticas</w:t>
+      </w:r>
+      <w:bookmarkEnd w:id="22"/>
     </w:p>
     <w:p>
       <w:pPr>
         <w:pStyle w:val="Prrafodelista"/>
-        <w:widowControl w:val="0"/>
         <w:numPr>
           <w:ilvl w:val="0"/>
           <w:numId w:val="21"/>
         </w:numPr>
-        <w:tabs>
-          <w:tab w:val="center" w:pos="4320"/>
-          <w:tab w:val="right" w:pos="8640"/>
-        </w:tabs>
-      </w:pPr>
-      <w:r>
-        <w:t>El comité de cambios agrupara los cambios en entregas.</w:t>
+      </w:pPr>
+      <w:r>
+        <w:t xml:space="preserve">El gestor de cambio es quien aprueba la solicitud de cambio </w:t>
+      </w:r>
+    </w:p>
+    <w:p>
+      <w:pPr>
+        <w:pStyle w:val="Prrafodelista"/>
+        <w:numPr>
+          <w:ilvl w:val="0"/>
+          <w:numId w:val="21"/>
+        </w:numPr>
+      </w:pPr>
+      <w:r>
+        <w:t>Los cambios mayores o críticos deben ser aprobados por el comité de cambios</w:t>
+      </w:r>
+    </w:p>
+    <w:p>
+      <w:pPr>
+        <w:pStyle w:val="Prrafodelista"/>
+        <w:numPr>
+          <w:ilvl w:val="0"/>
+          <w:numId w:val="21"/>
+        </w:numPr>
+      </w:pPr>
+      <w:r>
+        <w:t>Todos los cambios corporativos son aprobados por el comité de cambios</w:t>
+      </w:r>
+    </w:p>
+    <w:p>
+      <w:pPr>
+        <w:pStyle w:val="Prrafodelista"/>
+        <w:numPr>
+          <w:ilvl w:val="0"/>
+          <w:numId w:val="21"/>
+        </w:numPr>
+      </w:pPr>
+      <w:r>
+        <w:t xml:space="preserve">Todas las actividades durante este procedimiento se deben documentar en la herramienta suministrada para la gestión de solicitud de cambios </w:t>
       </w:r>
     </w:p>
     <w:p>
@@ -3069,65 +5483,164 @@
     <w:p>
       <w:pPr>
         <w:pStyle w:val="Ttulo2"/>
-      </w:pPr>
-      <w:bookmarkStart w:id="11" w:name="_Toc434644436"/>
+        <w:numPr>
+          <w:ilvl w:val="1"/>
+          <w:numId w:val="10"/>
+        </w:numPr>
+      </w:pPr>
+      <w:bookmarkStart w:id="23" w:name="_Toc436342332"/>
       <w:r>
         <w:t xml:space="preserve">Planificación y </w:t>
       </w:r>
       <w:r>
         <w:t>calendarización</w:t>
       </w:r>
-      <w:bookmarkEnd w:id="11"/>
+      <w:bookmarkEnd w:id="23"/>
+    </w:p>
+    <w:p>
+      <w:pPr>
+        <w:pStyle w:val="Ttulo3"/>
+        <w:numPr>
+          <w:ilvl w:val="2"/>
+          <w:numId w:val="10"/>
+        </w:numPr>
+      </w:pPr>
+      <w:bookmarkStart w:id="24" w:name="_Toc436342333"/>
+      <w:r>
+        <w:t>Actividades</w:t>
+      </w:r>
+      <w:bookmarkEnd w:id="24"/>
     </w:p>
     <w:p>
       <w:pPr>
         <w:pStyle w:val="Prrafodelista"/>
-        <w:widowControl w:val="0"/>
+        <w:numPr>
+          <w:ilvl w:val="0"/>
+          <w:numId w:val="21"/>
+        </w:numPr>
+      </w:pPr>
+      <w:r>
+        <w:t>Definir fechas</w:t>
+      </w:r>
+    </w:p>
+    <w:p>
+      <w:pPr>
+        <w:pStyle w:val="Prrafodelista"/>
+        <w:numPr>
+          <w:ilvl w:val="0"/>
+          <w:numId w:val="21"/>
+        </w:numPr>
+      </w:pPr>
+      <w:r>
+        <w:t>Re-planificar cambios afectados</w:t>
+      </w:r>
+    </w:p>
+    <w:p>
+      <w:pPr>
+        <w:pStyle w:val="Prrafodelista"/>
+        <w:numPr>
+          <w:ilvl w:val="0"/>
+          <w:numId w:val="21"/>
+        </w:numPr>
+      </w:pPr>
+      <w:r>
+        <w:lastRenderedPageBreak/>
+        <w:t xml:space="preserve">Informar a los implicados </w:t>
+      </w:r>
+      <w:r>
+        <w:tab/>
+        <w:t>del cambio</w:t>
+      </w:r>
+    </w:p>
+    <w:p>
+      <w:pPr>
+        <w:pStyle w:val="Ttulo3"/>
+        <w:numPr>
+          <w:ilvl w:val="2"/>
+          <w:numId w:val="10"/>
+        </w:numPr>
+      </w:pPr>
+      <w:bookmarkStart w:id="25" w:name="_Toc436342334"/>
+      <w:r>
+        <w:t>Documentación</w:t>
+      </w:r>
+      <w:bookmarkEnd w:id="25"/>
+    </w:p>
+    <w:p>
+      <w:pPr>
+        <w:pStyle w:val="Prrafodelista"/>
         <w:numPr>
           <w:ilvl w:val="0"/>
           <w:numId w:val="20"/>
         </w:numPr>
-        <w:tabs>
-          <w:tab w:val="center" w:pos="4320"/>
-          <w:tab w:val="right" w:pos="8640"/>
-        </w:tabs>
-      </w:pPr>
-      <w:r>
-        <w:t>El comité de cambios con los jefes de proyectos definirán fechas de desarrollo</w:t>
+      </w:pPr>
+      <w:r>
+        <w:t>Solicitud de gestión de cambios</w:t>
       </w:r>
     </w:p>
     <w:p>
       <w:pPr>
         <w:pStyle w:val="Prrafodelista"/>
-        <w:widowControl w:val="0"/>
         <w:numPr>
           <w:ilvl w:val="0"/>
           <w:numId w:val="20"/>
         </w:numPr>
-        <w:tabs>
-          <w:tab w:val="center" w:pos="4320"/>
-          <w:tab w:val="right" w:pos="8640"/>
-        </w:tabs>
-      </w:pPr>
-      <w:r>
-        <w:t>Los jefes de proyectos planificarán los cambios</w:t>
+      </w:pPr>
+      <w:r>
+        <w:t>Calendario de cambios</w:t>
+      </w:r>
+    </w:p>
+    <w:p>
+      <w:pPr>
+        <w:pStyle w:val="Ttulo3"/>
+        <w:numPr>
+          <w:ilvl w:val="2"/>
+          <w:numId w:val="10"/>
+        </w:numPr>
+      </w:pPr>
+      <w:bookmarkStart w:id="26" w:name="_Toc436342335"/>
+      <w:r>
+        <w:t>Políticas</w:t>
+      </w:r>
+      <w:bookmarkEnd w:id="26"/>
+      <w:r>
+        <w:t xml:space="preserve"> </w:t>
       </w:r>
     </w:p>
     <w:p>
       <w:pPr>
         <w:pStyle w:val="Prrafodelista"/>
-        <w:widowControl w:val="0"/>
         <w:numPr>
           <w:ilvl w:val="0"/>
           <w:numId w:val="20"/>
         </w:numPr>
-        <w:tabs>
-          <w:tab w:val="center" w:pos="4320"/>
-          <w:tab w:val="right" w:pos="8640"/>
-        </w:tabs>
-      </w:pPr>
-      <w:r>
-        <w:t>El comité de cambios informara a los implicados en el cambio de los mismos.</w:t>
+      </w:pPr>
+      <w:r>
+        <w:t xml:space="preserve">El comité de gestión de cambios con el equipo de gestión de proyectos desarrollara la planificación de los cambios. </w:t>
+      </w:r>
+    </w:p>
+    <w:p>
+      <w:pPr>
+        <w:pStyle w:val="Prrafodelista"/>
+        <w:numPr>
+          <w:ilvl w:val="0"/>
+          <w:numId w:val="20"/>
+        </w:numPr>
+      </w:pPr>
+      <w:r>
+        <w:t>Las solicitudes de cambios que son planificadas tendrán un seguimiento continuo</w:t>
+      </w:r>
+    </w:p>
+    <w:p>
+      <w:pPr>
+        <w:pStyle w:val="Prrafodelista"/>
+        <w:numPr>
+          <w:ilvl w:val="0"/>
+          <w:numId w:val="20"/>
+        </w:numPr>
+      </w:pPr>
+      <w:r>
+        <w:t>Se oficializara la calendarización mediante una reunión</w:t>
       </w:r>
     </w:p>
     <w:p>
@@ -3144,18 +5657,162 @@
     <w:p>
       <w:pPr>
         <w:pStyle w:val="Ttulo2"/>
-      </w:pPr>
-      <w:bookmarkStart w:id="12" w:name="_Toc434644437"/>
-      <w:r>
-        <w:t xml:space="preserve">Verificación e </w:t>
-      </w:r>
-      <w:r>
-        <w:t>Implementación</w:t>
-      </w:r>
-      <w:r>
-        <w:t>:</w:t>
-      </w:r>
-      <w:bookmarkEnd w:id="12"/>
+        <w:numPr>
+          <w:ilvl w:val="1"/>
+          <w:numId w:val="10"/>
+        </w:numPr>
+      </w:pPr>
+      <w:bookmarkStart w:id="27" w:name="_Toc436342336"/>
+      <w:r>
+        <w:t>Verificación de la</w:t>
+      </w:r>
+      <w:r>
+        <w:t xml:space="preserve"> </w:t>
+      </w:r>
+      <w:r>
+        <w:t>Implementación:</w:t>
+      </w:r>
+      <w:bookmarkEnd w:id="27"/>
+    </w:p>
+    <w:p>
+      <w:pPr>
+        <w:pStyle w:val="Ttulo3"/>
+        <w:numPr>
+          <w:ilvl w:val="2"/>
+          <w:numId w:val="10"/>
+        </w:numPr>
+      </w:pPr>
+      <w:bookmarkStart w:id="28" w:name="_Toc436342337"/>
+      <w:r>
+        <w:t>Actividades</w:t>
+      </w:r>
+      <w:bookmarkEnd w:id="28"/>
+    </w:p>
+    <w:p>
+      <w:pPr>
+        <w:pStyle w:val="Prrafodelista"/>
+        <w:numPr>
+          <w:ilvl w:val="0"/>
+          <w:numId w:val="20"/>
+        </w:numPr>
+      </w:pPr>
+      <w:r>
+        <w:t>Revisar defectos</w:t>
+      </w:r>
+    </w:p>
+    <w:p>
+      <w:pPr>
+        <w:pStyle w:val="Prrafodelista"/>
+        <w:numPr>
+          <w:ilvl w:val="0"/>
+          <w:numId w:val="20"/>
+        </w:numPr>
+      </w:pPr>
+      <w:r>
+        <w:t>Identificar la satisfacción de los clientes y usuarios</w:t>
+      </w:r>
+    </w:p>
+    <w:p>
+      <w:pPr>
+        <w:pStyle w:val="Ttulo3"/>
+        <w:numPr>
+          <w:ilvl w:val="2"/>
+          <w:numId w:val="10"/>
+        </w:numPr>
+      </w:pPr>
+      <w:bookmarkStart w:id="29" w:name="_Toc436342338"/>
+      <w:r>
+        <w:t>Documentación</w:t>
+      </w:r>
+      <w:bookmarkEnd w:id="29"/>
+      <w:r>
+        <w:t xml:space="preserve"> </w:t>
+      </w:r>
+    </w:p>
+    <w:p>
+      <w:pPr>
+        <w:pStyle w:val="Prrafodelista"/>
+        <w:numPr>
+          <w:ilvl w:val="0"/>
+          <w:numId w:val="22"/>
+        </w:numPr>
+      </w:pPr>
+      <w:r>
+        <w:t>Solicitud de cambios</w:t>
+      </w:r>
+      <w:r>
+        <w:tab/>
+      </w:r>
+    </w:p>
+    <w:p>
+      <w:pPr>
+        <w:pStyle w:val="Prrafodelista"/>
+        <w:numPr>
+          <w:ilvl w:val="0"/>
+          <w:numId w:val="22"/>
+        </w:numPr>
+      </w:pPr>
+      <w:r>
+        <w:t>Formato de seguimiento de planes de trabajo</w:t>
+      </w:r>
+    </w:p>
+    <w:p>
+      <w:pPr>
+        <w:pStyle w:val="Prrafodelista"/>
+        <w:numPr>
+          <w:ilvl w:val="0"/>
+          <w:numId w:val="22"/>
+        </w:numPr>
+      </w:pPr>
+      <w:r>
+        <w:t>Calendario de cambios</w:t>
+      </w:r>
+    </w:p>
+    <w:p>
+      <w:pPr>
+        <w:pStyle w:val="Prrafodelista"/>
+        <w:numPr>
+          <w:ilvl w:val="0"/>
+          <w:numId w:val="22"/>
+        </w:numPr>
+      </w:pPr>
+      <w:r>
+        <w:t>Reporte de actividades desarrolladas</w:t>
+      </w:r>
+    </w:p>
+    <w:p>
+      <w:pPr>
+        <w:pStyle w:val="Prrafodelista"/>
+        <w:numPr>
+          <w:ilvl w:val="0"/>
+          <w:numId w:val="22"/>
+        </w:numPr>
+      </w:pPr>
+      <w:r>
+        <w:t xml:space="preserve">Reporte de </w:t>
+      </w:r>
+      <w:proofErr w:type="spellStart"/>
+      <w:r>
+        <w:t>Release</w:t>
+      </w:r>
+      <w:proofErr w:type="spellEnd"/>
+      <w:r>
+        <w:t xml:space="preserve"> implementados</w:t>
+      </w:r>
+    </w:p>
+    <w:p>
+      <w:pPr>
+        <w:pStyle w:val="Ttulo3"/>
+        <w:numPr>
+          <w:ilvl w:val="2"/>
+          <w:numId w:val="10"/>
+        </w:numPr>
+      </w:pPr>
+      <w:bookmarkStart w:id="30" w:name="_Toc436342339"/>
+      <w:r>
+        <w:t>Políticas</w:t>
+      </w:r>
+      <w:bookmarkEnd w:id="30"/>
     </w:p>
     <w:p>
       <w:pPr>
@@ -3171,7 +5828,7 @@
         </w:tabs>
       </w:pPr>
       <w:r>
-        <w:t>Se asignaran las tareas</w:t>
+        <w:t>El comité de gestión de cambios dará seguimiento, de acuerdo a lo establecido en las reuniones de implementación</w:t>
       </w:r>
     </w:p>
     <w:p>
@@ -3188,92 +5845,7 @@
         </w:tabs>
       </w:pPr>
       <w:r>
-        <w:t>Verificación correcta de la preparación de cambio</w:t>
-      </w:r>
-    </w:p>
-    <w:p>
-      <w:pPr>
-        <w:pStyle w:val="Prrafodelista"/>
-        <w:widowControl w:val="0"/>
-        <w:numPr>
-          <w:ilvl w:val="0"/>
-          <w:numId w:val="22"/>
-        </w:numPr>
-        <w:tabs>
-          <w:tab w:val="center" w:pos="4320"/>
-          <w:tab w:val="right" w:pos="8640"/>
-        </w:tabs>
-      </w:pPr>
-      <w:r>
-        <w:t>Verificación del proceso de marcha atrás</w:t>
-      </w:r>
-    </w:p>
-    <w:p>
-      <w:pPr>
-        <w:pStyle w:val="Prrafodelista"/>
-        <w:widowControl w:val="0"/>
-        <w:numPr>
-          <w:ilvl w:val="0"/>
-          <w:numId w:val="22"/>
-        </w:numPr>
-        <w:tabs>
-          <w:tab w:val="center" w:pos="4320"/>
-          <w:tab w:val="right" w:pos="8640"/>
-        </w:tabs>
-      </w:pPr>
-      <w:r>
-        <w:t>Verificación de la realización de las pruebas</w:t>
-      </w:r>
-    </w:p>
-    <w:p>
-      <w:pPr>
-        <w:pStyle w:val="Prrafodelista"/>
-        <w:widowControl w:val="0"/>
-        <w:numPr>
-          <w:ilvl w:val="0"/>
-          <w:numId w:val="22"/>
-        </w:numPr>
-        <w:tabs>
-          <w:tab w:val="center" w:pos="4320"/>
-          <w:tab w:val="right" w:pos="8640"/>
-        </w:tabs>
-      </w:pPr>
-      <w:r>
-        <w:t xml:space="preserve">Implementación del cambio </w:t>
-      </w:r>
-    </w:p>
-    <w:p>
-      <w:pPr>
-        <w:pStyle w:val="Prrafodelista"/>
-        <w:widowControl w:val="0"/>
-        <w:numPr>
-          <w:ilvl w:val="0"/>
-          <w:numId w:val="22"/>
-        </w:numPr>
-        <w:tabs>
-          <w:tab w:val="center" w:pos="4320"/>
-          <w:tab w:val="right" w:pos="8640"/>
-        </w:tabs>
-      </w:pPr>
-      <w:r>
-        <w:t>Se verificara los efectos de los cambios</w:t>
-      </w:r>
-    </w:p>
-    <w:p>
-      <w:pPr>
-        <w:pStyle w:val="Prrafodelista"/>
-        <w:widowControl w:val="0"/>
-        <w:numPr>
-          <w:ilvl w:val="0"/>
-          <w:numId w:val="22"/>
-        </w:numPr>
-        <w:tabs>
-          <w:tab w:val="center" w:pos="4320"/>
-          <w:tab w:val="right" w:pos="8640"/>
-        </w:tabs>
-      </w:pPr>
-      <w:r>
-        <w:t>Se identificara la satisfacción de los clientes</w:t>
+        <w:t>El Jefe de proyectos de la implementación es el responsable de ejecutar las actividades del cambio</w:t>
       </w:r>
     </w:p>
     <w:p>
@@ -3289,52 +5861,59 @@
     </w:p>
     <w:p>
       <w:pPr>
+        <w:pStyle w:val="Ttulo2"/>
+        <w:numPr>
+          <w:ilvl w:val="1"/>
+          <w:numId w:val="10"/>
+        </w:numPr>
+      </w:pPr>
+      <w:bookmarkStart w:id="31" w:name="_Toc436342340"/>
+      <w:r>
+        <w:t>Cierre:</w:t>
+      </w:r>
+      <w:bookmarkEnd w:id="31"/>
+    </w:p>
+    <w:p>
+      <w:pPr>
+        <w:pStyle w:val="Ttulo3"/>
+        <w:numPr>
+          <w:ilvl w:val="2"/>
+          <w:numId w:val="10"/>
+        </w:numPr>
+      </w:pPr>
+      <w:bookmarkStart w:id="32" w:name="_Toc436342341"/>
+      <w:r>
+        <w:t>Políticas</w:t>
+      </w:r>
+      <w:bookmarkEnd w:id="32"/>
+    </w:p>
+    <w:p>
+      <w:pPr>
         <w:pStyle w:val="Prrafodelista"/>
-        <w:widowControl w:val="0"/>
-        <w:tabs>
-          <w:tab w:val="center" w:pos="4320"/>
-          <w:tab w:val="right" w:pos="8640"/>
-        </w:tabs>
-        <w:ind w:left="0"/>
-      </w:pPr>
-    </w:p>
-    <w:p>
-      <w:pPr>
-        <w:pStyle w:val="Ttulo2"/>
-      </w:pPr>
-      <w:bookmarkStart w:id="13" w:name="_Toc434644438"/>
-      <w:r>
-        <w:t>Cierre:</w:t>
-      </w:r>
-      <w:bookmarkEnd w:id="13"/>
-    </w:p>
-    <w:p>
-      <w:pPr>
-        <w:pStyle w:val="Prrafodelista"/>
-        <w:widowControl w:val="0"/>
         <w:numPr>
           <w:ilvl w:val="0"/>
           <w:numId w:val="23"/>
         </w:numPr>
-        <w:tabs>
-          <w:tab w:val="center" w:pos="4320"/>
-          <w:tab w:val="right" w:pos="8640"/>
-        </w:tabs>
-      </w:pPr>
-      <w:r>
-        <w:t xml:space="preserve">Se dará cierre a la solicitud de cambio de acuerdo a la gestión de proyectos. </w:t>
+      </w:pPr>
+      <w:r>
+        <w:t>La encuesta de satisfacción debe realizarse lo los jefes de proyecto los jefes de proyecto</w:t>
       </w:r>
     </w:p>
     <w:p>
       <w:pPr>
         <w:pStyle w:val="Prrafodelista"/>
-        <w:widowControl w:val="0"/>
-        <w:spacing w:line="360" w:lineRule="auto"/>
-        <w:ind w:left="2149"/>
-        <w:jc w:val="both"/>
-        <w:rPr>
-          <w:rFonts w:eastAsia="Verdana"/>
-        </w:rPr>
+        <w:numPr>
+          <w:ilvl w:val="0"/>
+          <w:numId w:val="23"/>
+        </w:numPr>
+      </w:pPr>
+      <w:r>
+        <w:t>Se da cierre a la solicitud de cambio</w:t>
+      </w:r>
+    </w:p>
+    <w:p>
+      <w:pPr>
+        <w:pStyle w:val="Prrafodelista"/>
       </w:pPr>
     </w:p>
     <w:p>
@@ -3345,6 +5924,12 @@
         <w:adjustRightInd/>
         <w:spacing w:after="160" w:line="259" w:lineRule="auto"/>
         <w:textAlignment w:val="auto"/>
+        <w:rPr>
+          <w:rFonts w:asciiTheme="majorHAnsi" w:eastAsiaTheme="majorEastAsia" w:hAnsiTheme="majorHAnsi" w:cstheme="majorBidi"/>
+          <w:color w:val="2E74B5" w:themeColor="accent1" w:themeShade="BF"/>
+          <w:sz w:val="32"/>
+          <w:szCs w:val="32"/>
+        </w:rPr>
       </w:pPr>
       <w:r>
         <w:br w:type="page"/>
@@ -3355,12 +5940,12 @@
         <w:pStyle w:val="Ttulo1"/>
         <w:jc w:val="center"/>
       </w:pPr>
-      <w:bookmarkStart w:id="14" w:name="_Toc434644439"/>
+      <w:bookmarkStart w:id="33" w:name="_Toc436342342"/>
       <w:r>
         <w:lastRenderedPageBreak/>
         <w:t>Anexos</w:t>
       </w:r>
-      <w:bookmarkEnd w:id="14"/>
+      <w:bookmarkEnd w:id="33"/>
     </w:p>
     <w:p>
       <w:pPr>
@@ -3436,13 +6021,7 @@
               <w:cnfStyle w:val="100000000000" w:firstRow="1" w:lastRow="0" w:firstColumn="0" w:lastColumn="0" w:oddVBand="0" w:evenVBand="0" w:oddHBand="0" w:evenHBand="0" w:firstRowFirstColumn="0" w:firstRowLastColumn="0" w:lastRowFirstColumn="0" w:lastRowLastColumn="0"/>
             </w:pPr>
             <w:r>
-              <w:t>ID DEL CAMBIO</w:t>
-            </w:r>
-            <w:r>
-              <w:t>-</w:t>
-            </w:r>
-            <w:r>
-              <w:t>PANTALLA DE CAMBIO</w:t>
+              <w:t>ID DEL CAMBIO-PANTALLA DE CAMBIO</w:t>
             </w:r>
           </w:p>
         </w:tc>
@@ -3636,11 +6215,9 @@
             <w:pPr>
               <w:cnfStyle w:val="000000100000" w:firstRow="0" w:lastRow="0" w:firstColumn="0" w:lastColumn="0" w:oddVBand="0" w:evenVBand="0" w:oddHBand="1" w:evenHBand="0" w:firstRowFirstColumn="0" w:firstRowLastColumn="0" w:lastRowFirstColumn="0" w:lastRowLastColumn="0"/>
             </w:pPr>
-            <w:proofErr w:type="spellStart"/>
-            <w:r>
-              <w:t>Vacio</w:t>
-            </w:r>
-            <w:proofErr w:type="spellEnd"/>
+            <w:r>
+              <w:t>Vacío,</w:t>
+            </w:r>
             <w:r>
               <w:t xml:space="preserve">  es llenado por el comité de cambio</w:t>
             </w:r>
@@ -3667,11 +6244,9 @@
             <w:pPr>
               <w:cnfStyle w:val="000000000000" w:firstRow="0" w:lastRow="0" w:firstColumn="0" w:lastColumn="0" w:oddVBand="0" w:evenVBand="0" w:oddHBand="0" w:evenHBand="0" w:firstRowFirstColumn="0" w:firstRowLastColumn="0" w:lastRowFirstColumn="0" w:lastRowLastColumn="0"/>
             </w:pPr>
-            <w:proofErr w:type="spellStart"/>
-            <w:r>
-              <w:t>Vacio</w:t>
-            </w:r>
-            <w:proofErr w:type="spellEnd"/>
+            <w:r>
+              <w:t>Vacío</w:t>
+            </w:r>
             <w:r>
               <w:t xml:space="preserve">, es llenado por el comité de cambio </w:t>
             </w:r>
@@ -3751,12 +6326,16 @@
         <w:docPartUnique/>
       </w:docPartObj>
     </w:sdtPr>
+    <w:sdtEndPr/>
     <w:sdtContent>
       <w:p>
         <w:pPr>
           <w:pStyle w:val="Piedepgina"/>
           <w:jc w:val="center"/>
         </w:pPr>
+        <w:r>
+          <w:t xml:space="preserve">- </w:t>
+        </w:r>
         <w:r>
           <w:fldChar w:fldCharType="begin"/>
         </w:r>
@@ -3771,10 +6350,13 @@
             <w:noProof/>
             <w:lang w:val="es-ES"/>
           </w:rPr>
-          <w:t>7</w:t>
+          <w:t>9</w:t>
         </w:r>
         <w:r>
           <w:fldChar w:fldCharType="end"/>
+        </w:r>
+        <w:r>
+          <w:t xml:space="preserve"> -</w:t>
         </w:r>
       </w:p>
     </w:sdtContent>
@@ -3867,7 +6449,16 @@
             <w:jc w:val="center"/>
           </w:pPr>
           <w:r>
-            <w:t>31.10.2015</w:t>
+            <w:t>26</w:t>
+          </w:r>
+          <w:r>
+            <w:t>.1</w:t>
+          </w:r>
+          <w:r>
+            <w:t>1</w:t>
+          </w:r>
+          <w:r>
+            <w:t>.2015</w:t>
           </w:r>
         </w:p>
       </w:tc>
@@ -4270,7 +6861,7 @@
         <w:rFonts w:ascii="Times New Roman" w:eastAsia="Times New Roman" w:hAnsi="Times New Roman" w:cs="Times New Roman" w:hint="default"/>
       </w:rPr>
     </w:lvl>
-    <w:lvl w:ilvl="1" w:tplc="280A0003" w:tentative="1">
+    <w:lvl w:ilvl="1" w:tplc="280A0003">
       <w:start w:val="1"/>
       <w:numFmt w:val="bullet"/>
       <w:lvlText w:val="o"/>
@@ -5061,7 +7652,7 @@
         <w:rFonts w:ascii="Times New Roman" w:eastAsia="Times New Roman" w:hAnsi="Times New Roman" w:cs="Times New Roman" w:hint="default"/>
       </w:rPr>
     </w:lvl>
-    <w:lvl w:ilvl="1" w:tplc="280A0003" w:tentative="1">
+    <w:lvl w:ilvl="1" w:tplc="280A0003">
       <w:start w:val="1"/>
       <w:numFmt w:val="bullet"/>
       <w:lvlText w:val="o"/>
@@ -7531,6 +10122,19 @@
       </w:tcPr>
     </w:tblStylePr>
   </w:style>
+  <w:style w:type="paragraph" w:styleId="TDC3">
+    <w:name w:val="toc 3"/>
+    <w:basedOn w:val="Normal"/>
+    <w:next w:val="Normal"/>
+    <w:autoRedefine/>
+    <w:uiPriority w:val="39"/>
+    <w:unhideWhenUsed/>
+    <w:rsid w:val="006A470F"/>
+    <w:pPr>
+      <w:spacing w:after="100"/>
+      <w:ind w:left="400"/>
+    </w:pPr>
+  </w:style>
 </w:styles>
 </file>
 
@@ -7800,7 +10404,7 @@
 </file>
 
 <file path=customXml/itemProps1.xml><?xml version="1.0" encoding="utf-8"?>
-<ds:datastoreItem xmlns:ds="http://schemas.openxmlformats.org/officeDocument/2006/customXml" ds:itemID="{0E8AD6BC-305B-4893-B2FA-B6E65DE2C350}">
+<ds:datastoreItem xmlns:ds="http://schemas.openxmlformats.org/officeDocument/2006/customXml" ds:itemID="{6A3C3E1C-12C5-4602-9974-D364EC97562B}">
   <ds:schemaRefs>
     <ds:schemaRef ds:uri="http://schemas.openxmlformats.org/officeDocument/2006/bibliography"/>
   </ds:schemaRefs>

</xml_diff>